<commit_message>
Added file at 11:41
</commit_message>
<xml_diff>
--- a/Team404found_ChSaiDheeraj_Jazzee2025_Document.docx
+++ b/Team404found_ChSaiDheeraj_Jazzee2025_Document.docx
@@ -3,85 +3,525 @@
 <w:document xmlns:wpc="http://schemas.microsoft.com/office/word/2010/wordprocessingCanvas" xmlns:cx="http://schemas.microsoft.com/office/drawing/2014/chartex" xmlns:cx1="http://schemas.microsoft.com/office/drawing/2015/9/8/chartex" xmlns:cx2="http://schemas.microsoft.com/office/drawing/2015/10/21/chartex" xmlns:cx3="http://schemas.microsoft.com/office/drawing/2016/5/9/chartex" xmlns:cx4="http://schemas.microsoft.com/office/drawing/2016/5/10/chartex" xmlns:cx5="http://schemas.microsoft.com/office/drawing/2016/5/11/chartex" xmlns:cx6="http://schemas.microsoft.com/office/drawing/2016/5/12/chartex" xmlns:cx7="http://schemas.microsoft.com/office/drawing/2016/5/13/chartex" xmlns:cx8="http://schemas.microsoft.com/office/drawing/2016/5/14/chartex" xmlns:mc="http://schemas.openxmlformats.org/markup-compatibility/2006" xmlns:aink="http://schemas.microsoft.com/office/drawing/2016/ink" xmlns:am3d="http://schemas.microsoft.com/office/drawing/2017/model3d" xmlns:o="urn:schemas-microsoft-com:office:office" xmlns:oel="http://schemas.microsoft.com/office/2019/extlst" xmlns:r="http://schemas.openxmlformats.org/officeDocument/2006/relationships" xmlns:m="http://schemas.openxmlformats.org/officeDocument/2006/math" xmlns:v="urn:schemas-microsoft-com:vml" xmlns:wp14="http://schemas.microsoft.com/office/word/2010/wordprocessingDrawing" xmlns:wp="http://schemas.openxmlformats.org/drawingml/2006/wordprocessingDrawing" xmlns:w10="urn:schemas-microsoft-com:office:word" xmlns:w="http://schemas.openxmlformats.org/wordprocessingml/2006/main" xmlns:w14="http://schemas.microsoft.com/office/word/2010/wordml" xmlns:w15="http://schemas.microsoft.com/office/word/2012/wordml" xmlns:w16cex="http://schemas.microsoft.com/office/word/2018/wordml/cex" xmlns:w16cid="http://schemas.microsoft.com/office/word/2016/wordml/cid" xmlns:w16="http://schemas.microsoft.com/office/word/2018/wordml" xmlns:w16du="http://schemas.microsoft.com/office/word/2023/wordml/word16du" xmlns:w16sdtdh="http://schemas.microsoft.com/office/word/2020/wordml/sdtdatahash" xmlns:w16sdtfl="http://schemas.microsoft.com/office/word/2024/wordml/sdtformatlock" xmlns:w16se="http://schemas.microsoft.com/office/word/2015/wordml/symex" xmlns:wpg="http://schemas.microsoft.com/office/word/2010/wordprocessingGroup" xmlns:wpi="http://schemas.microsoft.com/office/word/2010/wordprocessingInk" xmlns:wne="http://schemas.microsoft.com/office/word/2006/wordml" xmlns:wps="http://schemas.microsoft.com/office/word/2010/wordprocessingShape" mc:Ignorable="w14 w15 w16se w16cid w16 w16cex w16sdtdh w16sdtfl w16du wp14">
   <w:body>
     <w:p>
+      <w:pPr>
+        <w:spacing w:line="240" w:lineRule="auto"/>
+        <w:jc w:val="both"/>
+        <w:rPr>
+          <w:b/>
+          <w:bCs/>
+        </w:rPr>
+      </w:pPr>
       <w:r>
         <w:rPr>
-          <w:lang w:val="en-US"/>
+          <w:b/>
+          <w:bCs/>
         </w:rPr>
-        <w:t xml:space="preserve">Git Hub Repository link: </w:t>
-      </w:r>
-      <w:hyperlink r:id="rId4" w:history="1">
-        <w:r>
-          <w:rPr>
-            <w:rStyle w:val="Hyperlink"/>
-          </w:rPr>
-          <w:t xml:space="preserve">Team404Found_ChakkaSaiDheeraj_Jazzee2025/README.md at main · </w:t>
-        </w:r>
-        <w:proofErr w:type="spellStart"/>
-        <w:r>
-          <w:rPr>
-            <w:rStyle w:val="Hyperlink"/>
-          </w:rPr>
-          <w:t>ChSaiDheeraj</w:t>
-        </w:r>
-        <w:proofErr w:type="spellEnd"/>
-        <w:r>
-          <w:rPr>
-            <w:rStyle w:val="Hyperlink"/>
-          </w:rPr>
-          <w:t>/Team404Found_ChakkaSaiDheeraj_Jazzee2025</w:t>
-        </w:r>
-      </w:hyperlink>
-      <w:r>
-        <w:t xml:space="preserve"> </w:t>
+        <w:t>Team Name: 404 found</w:t>
       </w:r>
     </w:p>
     <w:p>
       <w:pPr>
+        <w:spacing w:line="240" w:lineRule="auto"/>
+        <w:jc w:val="both"/>
         <w:rPr>
-          <w:lang w:val="en-US"/>
+          <w:b/>
+          <w:bCs/>
         </w:rPr>
       </w:pPr>
       <w:r>
         <w:rPr>
-          <w:lang w:val="en-US"/>
+          <w:b/>
+          <w:bCs/>
         </w:rPr>
-        <w:t xml:space="preserve">YouTube Video link:   </w:t>
+        <w:t>Many Indian doctors continue to write prescriptions in a messy, illegible manner. It affects patients especially the elderly, illiterates, or non-native speakers of the language—who may get it wrong with instructions, leading to medication errors or non-adherence. The difference between spoken consultations and written records creates obstacles to providing high-quality care. Non-adherence to medication would in itself cause up to 10% of hospitalizations as per WHO data. With the increasing health care demand and case volume, clearly what is needed is a more intuitive, consistent, and scalable solution that fills the communications gap and simplifies the prescription writing process for physicians and patients alike.</w:t>
+      </w:r>
+    </w:p>
+    <w:p>
+      <w:pPr>
+        <w:spacing w:line="240" w:lineRule="auto"/>
+        <w:jc w:val="both"/>
+        <w:rPr>
+          <w:b/>
+          <w:bCs/>
+        </w:rPr>
+      </w:pPr>
+      <w:r>
+        <w:rPr>
+          <w:b/>
+          <w:bCs/>
+        </w:rPr>
+        <w:t>Target Audience &amp; Context</w:t>
+      </w:r>
+    </w:p>
+    <w:p>
+      <w:pPr>
+        <w:spacing w:line="240" w:lineRule="auto"/>
+        <w:jc w:val="both"/>
+        <w:rPr>
+          <w:b/>
+          <w:bCs/>
+        </w:rPr>
+      </w:pPr>
+      <w:r>
+        <w:rPr>
+          <w:b/>
+          <w:bCs/>
+        </w:rPr>
+        <w:t>Our solution primarily addresses two groups: busy doctors who prefer dictation to writing, and rural or underserved low-literacy or language-mismatch patients. In outreach clinics, mobile clinics, and primary care clinics, efficient but quick communication is critical. Family caregivers, themselves usually little or no medical training, are key stakeholders who can benefit from voice-based, simplified access to prescriptions. Given India's linguistic heterogeneity and health burden, this resource takes on special significance for front-line health care workers in trying to get patients to properly read and comply with instructions.</w:t>
+      </w:r>
+    </w:p>
+    <w:p>
+      <w:pPr>
+        <w:spacing w:line="240" w:lineRule="auto"/>
+        <w:jc w:val="both"/>
+        <w:rPr>
+          <w:b/>
+          <w:bCs/>
+        </w:rPr>
+      </w:pPr>
+      <w:r>
+        <w:rPr>
+          <w:b/>
+          <w:bCs/>
+        </w:rPr>
+        <w:t>Significance of the Problem</w:t>
+      </w:r>
+    </w:p>
+    <w:p>
+      <w:pPr>
+        <w:spacing w:line="240" w:lineRule="auto"/>
+        <w:jc w:val="both"/>
+        <w:rPr>
+          <w:b/>
+          <w:bCs/>
+        </w:rPr>
+      </w:pPr>
+      <w:r>
+        <w:rPr>
+          <w:b/>
+          <w:bCs/>
+        </w:rPr>
+        <w:t>Good health care isn't so much treatment per se—it's how much stuff is being communicated and followed. Miscommunication by bad writing or language impairment has severe outcomes: missed meds, complications, or readmission. This initiative presents a solution that resonates with India's vision of affordable, accessible, and technology-enabled health communication. Voice, local languages, and AI can make healthcare human-friendly once again. It also facilitates inclusive care to visually impaired or low-literacy patients—the two patient segments usually neglected.</w:t>
+      </w:r>
+    </w:p>
+    <w:p>
+      <w:pPr>
+        <w:spacing w:line="240" w:lineRule="auto"/>
+        <w:jc w:val="both"/>
+        <w:rPr>
+          <w:b/>
+          <w:bCs/>
+        </w:rPr>
+      </w:pPr>
+      <w:r>
+        <w:rPr>
+          <w:b/>
+          <w:bCs/>
+        </w:rPr>
+        <w:t>Added Societal Benefits &amp; Alignment with SDGs</w:t>
+      </w:r>
+    </w:p>
+    <w:p>
+      <w:pPr>
+        <w:spacing w:line="240" w:lineRule="auto"/>
+        <w:jc w:val="both"/>
+        <w:rPr>
+          <w:b/>
+          <w:bCs/>
+        </w:rPr>
+      </w:pPr>
+      <w:r>
+        <w:rPr>
+          <w:b/>
+          <w:bCs/>
+        </w:rPr>
+        <w:t>Aside from the specific health benefit, MedAI facilitates some of UN Sustainable Development Goals:</w:t>
+      </w:r>
+    </w:p>
+    <w:p>
+      <w:pPr>
+        <w:spacing w:line="240" w:lineRule="auto"/>
+        <w:jc w:val="both"/>
+        <w:rPr>
+          <w:b/>
+          <w:bCs/>
+        </w:rPr>
+      </w:pPr>
+      <w:r>
+        <w:rPr>
+          <w:b/>
+          <w:bCs/>
+        </w:rPr>
+        <w:t>Improve access to medicines and support medication adherence for better health outcomes. The goal focuses on using advanced AI to create advanced digital infrastructure. The goal of 10: is to address inequality by providing language and accessibility services to those in need. Reduce paper waste by transitioning to digital prescriptions. By having these global goals, MedAI is not just a health tech—it is a mission instrument guided by equity and sustainability. Gen-AI Application</w:t>
+      </w:r>
+    </w:p>
+    <w:p>
+      <w:pPr>
+        <w:spacing w:line="240" w:lineRule="auto"/>
+        <w:jc w:val="both"/>
+        <w:rPr>
+          <w:b/>
+          <w:bCs/>
+        </w:rPr>
+      </w:pPr>
+      <w:r>
+        <w:rPr>
+          <w:b/>
+          <w:bCs/>
+        </w:rPr>
+        <w:t>Our platform uses Generative AI in two important ways. The system uses Automatic Speech Recognition technologies like OpenAI Whisper or Google Speech-to-Text to convert a physician's spoken script into text. It passes this transcription to a Large Language Model (e.g., GPT-4), and it rewrites it as readable, formatted prescription. The patient app uses AI-driven Text-to-Speech to read out reminders in native language. Gen-AI adapts to accent, non-standard speech, and medical terms—ideal for dynamic real-world usage in India's multilingual healthcare settings. Solution Framework</w:t>
+      </w:r>
+    </w:p>
+    <w:p>
+      <w:pPr>
+        <w:spacing w:line="240" w:lineRule="auto"/>
+        <w:jc w:val="both"/>
+        <w:rPr>
+          <w:b/>
+          <w:bCs/>
+        </w:rPr>
+      </w:pPr>
+      <w:r>
+        <w:rPr>
+          <w:b/>
+          <w:bCs/>
+        </w:rPr>
+        <w:t>We propose a two-mobile application setting (doctor and patient) built with React Native (Expo).Physician app supports voice input. Once the doctor dictates a message, the audio is passed through Firebase Cloud Functions, which accepts translation by ASR and sends the output to GPT-4 to format. The prescription is saved in Firestore. Meanwhile, the patient app downloads dosing regimens, initiates medicine reminders via Firebase Cloud Messaging, and captures proof-of-taking by voice or image upload. Google Translate and Text-to-Speech APIs enable multilingual support. For reducing long-term device costs and environmental impact, we intend to offer PWA (Progressive Web App) support, where the application access is delivered through browsers on low-cost phones. Subsequent releases will offer Bluetooth syncing with basic health monitors (thermometers or pillboxes) to enable data-light monitoring in clinics.</w:t>
+      </w:r>
+    </w:p>
+    <w:p>
+      <w:pPr>
+        <w:spacing w:line="240" w:lineRule="auto"/>
+        <w:jc w:val="both"/>
+        <w:rPr>
+          <w:b/>
+          <w:bCs/>
+        </w:rPr>
+      </w:pPr>
+      <w:r>
+        <w:rPr>
+          <w:b/>
+          <w:bCs/>
+        </w:rPr>
+        <w:t>Feasibility &amp; Execution</w:t>
+      </w:r>
+    </w:p>
+    <w:p>
+      <w:pPr>
+        <w:spacing w:line="240" w:lineRule="auto"/>
+        <w:jc w:val="both"/>
+        <w:rPr>
+          <w:b/>
+          <w:bCs/>
+        </w:rPr>
+      </w:pPr>
+      <w:r>
+        <w:rPr>
+          <w:b/>
+          <w:bCs/>
+        </w:rPr>
+        <w:t>We use available and scalable tech: React Native (Expo) for cross-platform app development, Firebase for authentication, storage, notifications, and scheduling, and OpenAI/Google APIs for transcription and language generation.All the features are covered in tutorials and community packages. The project is modular and easy to begin with for beginners, and every feature (multilingual support, reminders, speech-to-text) can be tested separately and then combined. A functional prototype can be built and exhibited within the hackathon time frame. In rural pilot deployments, devices are able to run on low-power solar banks, encouraging sustainable deployment.</w:t>
+      </w:r>
+    </w:p>
+    <w:p>
+      <w:pPr>
+        <w:spacing w:line="240" w:lineRule="auto"/>
+        <w:jc w:val="both"/>
+        <w:rPr>
+          <w:b/>
+          <w:bCs/>
+        </w:rPr>
+      </w:pPr>
+      <w:r>
+        <w:rPr>
+          <w:b/>
+          <w:bCs/>
+        </w:rPr>
+        <w:t>Scalability &amp; Impact</w:t>
+      </w:r>
+    </w:p>
+    <w:p>
+      <w:pPr>
+        <w:spacing w:line="240" w:lineRule="auto"/>
+        <w:jc w:val="both"/>
+        <w:rPr>
+          <w:b/>
+          <w:bCs/>
+        </w:rPr>
+      </w:pPr>
+      <w:r>
+        <w:rPr>
+          <w:b/>
+          <w:bCs/>
+        </w:rPr>
+        <w:t>The solution is scalable to all sizes of healthcare—small clinics to large hospitals. It is adaptable to various regions and languages, with potential add-ons like wearable assistance, offline voice commands, and AI-based analysis. Government Integration &amp; Impact: Integration with programs like Ayushman Bharat can expand reach and reduce patient costs. Over the long term, it improves drug compliance, reduces readmissions to hospital, and empowers the patient. Environmental Impact: Minimizes paper usage and prevents unnecessary patient consultations, which leads to lower carbon footprints. Financial Impact: Saves doctors' time, optimizes consultation efficiency, and improves pharmacy sales with better medicine compliance. Costs ₹999/month for clinics with hospital and government options in bulk available.</w:t>
+      </w:r>
+    </w:p>
+    <w:p>
+      <w:pPr>
+        <w:spacing w:line="240" w:lineRule="auto"/>
+        <w:jc w:val="both"/>
+        <w:rPr>
+          <w:b/>
+          <w:bCs/>
+        </w:rPr>
+      </w:pPr>
+      <w:r>
+        <w:rPr>
+          <w:b/>
+          <w:bCs/>
+        </w:rPr>
+        <w:t>Conclusion / Summary &amp; Bonus Minimum Lovable Product</w:t>
+      </w:r>
+    </w:p>
+    <w:p>
+      <w:pPr>
+        <w:spacing w:line="240" w:lineRule="auto"/>
+        <w:jc w:val="both"/>
+        <w:rPr>
+          <w:b/>
+          <w:bCs/>
+        </w:rPr>
+      </w:pPr>
+      <w:r>
+        <w:rPr>
+          <w:b/>
+          <w:bCs/>
+        </w:rPr>
+        <w:t>MedAI brings voice, language, and empathy to prescription processes. It substitutes handwritten notes with intelligent, verbal communication—closing gaps between physicians and patients. With proof-of-intake and multi-lingual TTS capability, it's not just an e-prescription; it's an AI bridge to better care. Future versions can be employed as complete AI health assistants. We also see solar-powered local kiosks in rural India, low-bandwidth browser accessibility for price savings, and local language audio stores for offline usage—making the system completely sustainable, accessible, and future-proof. (Word count: 74)</w:t>
+      </w:r>
+    </w:p>
+    <w:p>
+      <w:pPr>
+        <w:spacing w:line="240" w:lineRule="auto"/>
+        <w:jc w:val="both"/>
+      </w:pPr>
+      <w:r>
+        <w:t xml:space="preserve">                                        </w:t>
+      </w:r>
+    </w:p>
+    <w:p>
+      <w:pPr>
+        <w:spacing w:line="240" w:lineRule="auto"/>
+        <w:jc w:val="both"/>
+      </w:pPr>
+      <w:r>
+        <w:t xml:space="preserve">Verify this </w:t>
+      </w:r>
+      <w:r>
+        <w:t>link:</w:t>
+      </w:r>
+      <w:r>
+        <w:t>-</w:t>
+      </w:r>
+      <w:r>
+        <w:t xml:space="preserve"> </w:t>
       </w:r>
       <w:hyperlink r:id="rId5" w:history="1">
         <w:r>
           <w:rPr>
             <w:rStyle w:val="Hyperlink"/>
-            <w:lang w:val="en-US"/>
           </w:rPr>
-          <w:t>https://www.youtube.com/watch?v=MaIvFwpJbno</w:t>
+          <w:t>MedAI - Smart Healthcare Platform</w:t>
         </w:r>
       </w:hyperlink>
       <w:r>
-        <w:rPr>
-          <w:lang w:val="en-US"/>
-        </w:rPr>
-        <w:t xml:space="preserve"> </w:t>
+        <w:t xml:space="preserve">  </w:t>
       </w:r>
     </w:p>
     <w:p>
+      <w:pPr>
+        <w:spacing w:line="240" w:lineRule="auto"/>
+        <w:jc w:val="both"/>
+      </w:pPr>
       <w:r>
-        <w:t xml:space="preserve">Document link:  </w:t>
+        <w:t>Few Screenshots:</w:t>
       </w:r>
-      <w:hyperlink r:id="rId6" w:history="1">
-        <w:r>
-          <w:rPr>
-            <w:rStyle w:val="Hyperlink"/>
-          </w:rPr>
-          <w:t>https://docs.google.com/document/d/1hVUZDYBtuxozpuqYEuH1uRRXuET4ae9t/edit?usp=sharing&amp;ouid=110349006517158393280&amp;rtpof=true&amp;sd=true</w:t>
-        </w:r>
-      </w:hyperlink>
+    </w:p>
+    <w:p>
+      <w:pPr>
+        <w:spacing w:line="240" w:lineRule="auto"/>
+        <w:jc w:val="both"/>
+      </w:pPr>
       <w:r>
-        <w:t xml:space="preserve"> </w:t>
+        <w:rPr>
+          <w:noProof/>
+        </w:rPr>
+        <w:drawing>
+          <wp:inline distT="0" distB="0" distL="0" distR="0" wp14:anchorId="4BD45124" wp14:editId="721AA225">
+            <wp:extent cx="3440853" cy="1935480"/>
+            <wp:effectExtent l="0" t="0" r="7620" b="7620"/>
+            <wp:docPr id="525823761" name="Picture 1"/>
+            <wp:cNvGraphicFramePr>
+              <a:graphicFrameLocks xmlns:a="http://schemas.openxmlformats.org/drawingml/2006/main" noChangeAspect="1"/>
+            </wp:cNvGraphicFramePr>
+            <a:graphic xmlns:a="http://schemas.openxmlformats.org/drawingml/2006/main">
+              <a:graphicData uri="http://schemas.openxmlformats.org/drawingml/2006/picture">
+                <pic:pic xmlns:pic="http://schemas.openxmlformats.org/drawingml/2006/picture">
+                  <pic:nvPicPr>
+                    <pic:cNvPr id="525823761" name=""/>
+                    <pic:cNvPicPr/>
+                  </pic:nvPicPr>
+                  <pic:blipFill>
+                    <a:blip r:embed="rId6"/>
+                    <a:stretch>
+                      <a:fillRect/>
+                    </a:stretch>
+                  </pic:blipFill>
+                  <pic:spPr>
+                    <a:xfrm>
+                      <a:off x="0" y="0"/>
+                      <a:ext cx="3457298" cy="1944730"/>
+                    </a:xfrm>
+                    <a:prstGeom prst="rect">
+                      <a:avLst/>
+                    </a:prstGeom>
+                  </pic:spPr>
+                </pic:pic>
+              </a:graphicData>
+            </a:graphic>
+          </wp:inline>
+        </w:drawing>
       </w:r>
+      <w:r>
+        <w:t xml:space="preserve">   </w:t>
+      </w:r>
+      <w:r>
+        <w:rPr>
+          <w:noProof/>
+        </w:rPr>
+        <w:drawing>
+          <wp:inline distT="0" distB="0" distL="0" distR="0" wp14:anchorId="4077742F" wp14:editId="41B359EC">
+            <wp:extent cx="3390900" cy="1907381"/>
+            <wp:effectExtent l="0" t="0" r="0" b="0"/>
+            <wp:docPr id="210481811" name="Picture 1"/>
+            <wp:cNvGraphicFramePr>
+              <a:graphicFrameLocks xmlns:a="http://schemas.openxmlformats.org/drawingml/2006/main" noChangeAspect="1"/>
+            </wp:cNvGraphicFramePr>
+            <a:graphic xmlns:a="http://schemas.openxmlformats.org/drawingml/2006/main">
+              <a:graphicData uri="http://schemas.openxmlformats.org/drawingml/2006/picture">
+                <pic:pic xmlns:pic="http://schemas.openxmlformats.org/drawingml/2006/picture">
+                  <pic:nvPicPr>
+                    <pic:cNvPr id="210481811" name=""/>
+                    <pic:cNvPicPr/>
+                  </pic:nvPicPr>
+                  <pic:blipFill>
+                    <a:blip r:embed="rId7"/>
+                    <a:stretch>
+                      <a:fillRect/>
+                    </a:stretch>
+                  </pic:blipFill>
+                  <pic:spPr>
+                    <a:xfrm>
+                      <a:off x="0" y="0"/>
+                      <a:ext cx="3445075" cy="1937855"/>
+                    </a:xfrm>
+                    <a:prstGeom prst="rect">
+                      <a:avLst/>
+                    </a:prstGeom>
+                  </pic:spPr>
+                </pic:pic>
+              </a:graphicData>
+            </a:graphic>
+          </wp:inline>
+        </w:drawing>
+      </w:r>
+      <w:r>
+        <w:t xml:space="preserve">   </w:t>
+      </w:r>
+      <w:r>
+        <w:rPr>
+          <w:noProof/>
+        </w:rPr>
+        <w:drawing>
+          <wp:inline distT="0" distB="0" distL="0" distR="0" wp14:anchorId="0AF17F97" wp14:editId="0A617599">
+            <wp:extent cx="2336800" cy="2327931"/>
+            <wp:effectExtent l="0" t="0" r="6350" b="0"/>
+            <wp:docPr id="1591847795" name="Picture 1"/>
+            <wp:cNvGraphicFramePr>
+              <a:graphicFrameLocks xmlns:a="http://schemas.openxmlformats.org/drawingml/2006/main" noChangeAspect="1"/>
+            </wp:cNvGraphicFramePr>
+            <a:graphic xmlns:a="http://schemas.openxmlformats.org/drawingml/2006/main">
+              <a:graphicData uri="http://schemas.openxmlformats.org/drawingml/2006/picture">
+                <pic:pic xmlns:pic="http://schemas.openxmlformats.org/drawingml/2006/picture">
+                  <pic:nvPicPr>
+                    <pic:cNvPr id="1591847795" name=""/>
+                    <pic:cNvPicPr/>
+                  </pic:nvPicPr>
+                  <pic:blipFill>
+                    <a:blip r:embed="rId8"/>
+                    <a:stretch>
+                      <a:fillRect/>
+                    </a:stretch>
+                  </pic:blipFill>
+                  <pic:spPr>
+                    <a:xfrm>
+                      <a:off x="0" y="0"/>
+                      <a:ext cx="2375848" cy="2366830"/>
+                    </a:xfrm>
+                    <a:prstGeom prst="rect">
+                      <a:avLst/>
+                    </a:prstGeom>
+                  </pic:spPr>
+                </pic:pic>
+              </a:graphicData>
+            </a:graphic>
+          </wp:inline>
+        </w:drawing>
+      </w:r>
+      <w:r>
+        <w:t xml:space="preserve">      </w:t>
+      </w:r>
+      <w:r>
+        <w:rPr>
+          <w:noProof/>
+        </w:rPr>
+        <w:drawing>
+          <wp:inline distT="0" distB="0" distL="0" distR="0" wp14:anchorId="231D4747" wp14:editId="7793A92B">
+            <wp:extent cx="2953173" cy="1661160"/>
+            <wp:effectExtent l="0" t="0" r="0" b="0"/>
+            <wp:docPr id="2010230509" name="Picture 1"/>
+            <wp:cNvGraphicFramePr>
+              <a:graphicFrameLocks xmlns:a="http://schemas.openxmlformats.org/drawingml/2006/main" noChangeAspect="1"/>
+            </wp:cNvGraphicFramePr>
+            <a:graphic xmlns:a="http://schemas.openxmlformats.org/drawingml/2006/main">
+              <a:graphicData uri="http://schemas.openxmlformats.org/drawingml/2006/picture">
+                <pic:pic xmlns:pic="http://schemas.openxmlformats.org/drawingml/2006/picture">
+                  <pic:nvPicPr>
+                    <pic:cNvPr id="2010230509" name=""/>
+                    <pic:cNvPicPr/>
+                  </pic:nvPicPr>
+                  <pic:blipFill>
+                    <a:blip r:embed="rId9"/>
+                    <a:stretch>
+                      <a:fillRect/>
+                    </a:stretch>
+                  </pic:blipFill>
+                  <pic:spPr>
+                    <a:xfrm>
+                      <a:off x="0" y="0"/>
+                      <a:ext cx="2987844" cy="1680662"/>
+                    </a:xfrm>
+                    <a:prstGeom prst="rect">
+                      <a:avLst/>
+                    </a:prstGeom>
+                  </pic:spPr>
+                </pic:pic>
+              </a:graphicData>
+            </a:graphic>
+          </wp:inline>
+        </w:drawing>
+      </w:r>
+    </w:p>
+    <w:p>
+      <w:pPr>
+        <w:spacing w:line="240" w:lineRule="auto"/>
+        <w:jc w:val="both"/>
+      </w:pPr>
     </w:p>
     <w:sectPr>
       <w:pgSz w:w="11906" w:h="16838"/>
-      <w:pgMar w:top="1440" w:right="1440" w:bottom="1440" w:left="1440" w:header="708" w:footer="708" w:gutter="0"/>
+      <w:pgMar w:top="720" w:right="720" w:bottom="720" w:left="720" w:header="708" w:footer="708" w:gutter="0"/>
       <w:cols w:space="708"/>
       <w:docGrid w:linePitch="360"/>
     </w:sectPr>
@@ -89,12 +529,2297 @@
 </w:document>
 </file>
 
+<file path=word/numbering.xml><?xml version="1.0" encoding="utf-8"?>
+<w:numbering xmlns:wpc="http://schemas.microsoft.com/office/word/2010/wordprocessingCanvas" xmlns:cx="http://schemas.microsoft.com/office/drawing/2014/chartex" xmlns:cx1="http://schemas.microsoft.com/office/drawing/2015/9/8/chartex" xmlns:cx2="http://schemas.microsoft.com/office/drawing/2015/10/21/chartex" xmlns:cx3="http://schemas.microsoft.com/office/drawing/2016/5/9/chartex" xmlns:cx4="http://schemas.microsoft.com/office/drawing/2016/5/10/chartex" xmlns:cx5="http://schemas.microsoft.com/office/drawing/2016/5/11/chartex" xmlns:cx6="http://schemas.microsoft.com/office/drawing/2016/5/12/chartex" xmlns:cx7="http://schemas.microsoft.com/office/drawing/2016/5/13/chartex" xmlns:cx8="http://schemas.microsoft.com/office/drawing/2016/5/14/chartex" xmlns:mc="http://schemas.openxmlformats.org/markup-compatibility/2006" xmlns:aink="http://schemas.microsoft.com/office/drawing/2016/ink" xmlns:am3d="http://schemas.microsoft.com/office/drawing/2017/model3d" xmlns:o="urn:schemas-microsoft-com:office:office" xmlns:oel="http://schemas.microsoft.com/office/2019/extlst" xmlns:r="http://schemas.openxmlformats.org/officeDocument/2006/relationships" xmlns:m="http://schemas.openxmlformats.org/officeDocument/2006/math" xmlns:v="urn:schemas-microsoft-com:vml" xmlns:wp14="http://schemas.microsoft.com/office/word/2010/wordprocessingDrawing" xmlns:wp="http://schemas.openxmlformats.org/drawingml/2006/wordprocessingDrawing" xmlns:w10="urn:schemas-microsoft-com:office:word" xmlns:w="http://schemas.openxmlformats.org/wordprocessingml/2006/main" xmlns:w14="http://schemas.microsoft.com/office/word/2010/wordml" xmlns:w15="http://schemas.microsoft.com/office/word/2012/wordml" xmlns:w16cex="http://schemas.microsoft.com/office/word/2018/wordml/cex" xmlns:w16cid="http://schemas.microsoft.com/office/word/2016/wordml/cid" xmlns:w16="http://schemas.microsoft.com/office/word/2018/wordml" xmlns:w16du="http://schemas.microsoft.com/office/word/2023/wordml/word16du" xmlns:w16sdtdh="http://schemas.microsoft.com/office/word/2020/wordml/sdtdatahash" xmlns:w16sdtfl="http://schemas.microsoft.com/office/word/2024/wordml/sdtformatlock" xmlns:w16se="http://schemas.microsoft.com/office/word/2015/wordml/symex" xmlns:wpg="http://schemas.microsoft.com/office/word/2010/wordprocessingGroup" xmlns:wpi="http://schemas.microsoft.com/office/word/2010/wordprocessingInk" xmlns:wne="http://schemas.microsoft.com/office/word/2006/wordml" xmlns:wps="http://schemas.microsoft.com/office/word/2010/wordprocessingShape" mc:Ignorable="w14 w15 w16se w16cid w16 w16cex w16sdtdh w16sdtfl w16du wp14">
+  <w:abstractNum w:abstractNumId="0" w15:restartNumberingAfterBreak="0">
+    <w:nsid w:val="05D728D2"/>
+    <w:multiLevelType w:val="multilevel"/>
+    <w:tmpl w:val="8CCAB47C"/>
+    <w:lvl w:ilvl="0">
+      <w:start w:val="1"/>
+      <w:numFmt w:val="bullet"/>
+      <w:lvlText w:val=""/>
+      <w:lvlJc w:val="left"/>
+      <w:pPr>
+        <w:tabs>
+          <w:tab w:val="num" w:pos="720"/>
+        </w:tabs>
+        <w:ind w:left="720" w:hanging="360"/>
+      </w:pPr>
+      <w:rPr>
+        <w:rFonts w:ascii="Symbol" w:hAnsi="Symbol" w:hint="default"/>
+        <w:sz w:val="20"/>
+      </w:rPr>
+    </w:lvl>
+    <w:lvl w:ilvl="1">
+      <w:start w:val="1"/>
+      <w:numFmt w:val="bullet"/>
+      <w:lvlText w:val="o"/>
+      <w:lvlJc w:val="left"/>
+      <w:pPr>
+        <w:tabs>
+          <w:tab w:val="num" w:pos="1440"/>
+        </w:tabs>
+        <w:ind w:left="1440" w:hanging="360"/>
+      </w:pPr>
+      <w:rPr>
+        <w:rFonts w:ascii="Courier New" w:hAnsi="Courier New" w:hint="default"/>
+        <w:sz w:val="20"/>
+      </w:rPr>
+    </w:lvl>
+    <w:lvl w:ilvl="2" w:tentative="1">
+      <w:start w:val="1"/>
+      <w:numFmt w:val="bullet"/>
+      <w:lvlText w:val=""/>
+      <w:lvlJc w:val="left"/>
+      <w:pPr>
+        <w:tabs>
+          <w:tab w:val="num" w:pos="2160"/>
+        </w:tabs>
+        <w:ind w:left="2160" w:hanging="360"/>
+      </w:pPr>
+      <w:rPr>
+        <w:rFonts w:ascii="Wingdings" w:hAnsi="Wingdings" w:hint="default"/>
+        <w:sz w:val="20"/>
+      </w:rPr>
+    </w:lvl>
+    <w:lvl w:ilvl="3" w:tentative="1">
+      <w:start w:val="1"/>
+      <w:numFmt w:val="bullet"/>
+      <w:lvlText w:val=""/>
+      <w:lvlJc w:val="left"/>
+      <w:pPr>
+        <w:tabs>
+          <w:tab w:val="num" w:pos="2880"/>
+        </w:tabs>
+        <w:ind w:left="2880" w:hanging="360"/>
+      </w:pPr>
+      <w:rPr>
+        <w:rFonts w:ascii="Wingdings" w:hAnsi="Wingdings" w:hint="default"/>
+        <w:sz w:val="20"/>
+      </w:rPr>
+    </w:lvl>
+    <w:lvl w:ilvl="4" w:tentative="1">
+      <w:start w:val="1"/>
+      <w:numFmt w:val="bullet"/>
+      <w:lvlText w:val=""/>
+      <w:lvlJc w:val="left"/>
+      <w:pPr>
+        <w:tabs>
+          <w:tab w:val="num" w:pos="3600"/>
+        </w:tabs>
+        <w:ind w:left="3600" w:hanging="360"/>
+      </w:pPr>
+      <w:rPr>
+        <w:rFonts w:ascii="Wingdings" w:hAnsi="Wingdings" w:hint="default"/>
+        <w:sz w:val="20"/>
+      </w:rPr>
+    </w:lvl>
+    <w:lvl w:ilvl="5" w:tentative="1">
+      <w:start w:val="1"/>
+      <w:numFmt w:val="bullet"/>
+      <w:lvlText w:val=""/>
+      <w:lvlJc w:val="left"/>
+      <w:pPr>
+        <w:tabs>
+          <w:tab w:val="num" w:pos="4320"/>
+        </w:tabs>
+        <w:ind w:left="4320" w:hanging="360"/>
+      </w:pPr>
+      <w:rPr>
+        <w:rFonts w:ascii="Wingdings" w:hAnsi="Wingdings" w:hint="default"/>
+        <w:sz w:val="20"/>
+      </w:rPr>
+    </w:lvl>
+    <w:lvl w:ilvl="6" w:tentative="1">
+      <w:start w:val="1"/>
+      <w:numFmt w:val="bullet"/>
+      <w:lvlText w:val=""/>
+      <w:lvlJc w:val="left"/>
+      <w:pPr>
+        <w:tabs>
+          <w:tab w:val="num" w:pos="5040"/>
+        </w:tabs>
+        <w:ind w:left="5040" w:hanging="360"/>
+      </w:pPr>
+      <w:rPr>
+        <w:rFonts w:ascii="Wingdings" w:hAnsi="Wingdings" w:hint="default"/>
+        <w:sz w:val="20"/>
+      </w:rPr>
+    </w:lvl>
+    <w:lvl w:ilvl="7" w:tentative="1">
+      <w:start w:val="1"/>
+      <w:numFmt w:val="bullet"/>
+      <w:lvlText w:val=""/>
+      <w:lvlJc w:val="left"/>
+      <w:pPr>
+        <w:tabs>
+          <w:tab w:val="num" w:pos="5760"/>
+        </w:tabs>
+        <w:ind w:left="5760" w:hanging="360"/>
+      </w:pPr>
+      <w:rPr>
+        <w:rFonts w:ascii="Wingdings" w:hAnsi="Wingdings" w:hint="default"/>
+        <w:sz w:val="20"/>
+      </w:rPr>
+    </w:lvl>
+    <w:lvl w:ilvl="8" w:tentative="1">
+      <w:start w:val="1"/>
+      <w:numFmt w:val="bullet"/>
+      <w:lvlText w:val=""/>
+      <w:lvlJc w:val="left"/>
+      <w:pPr>
+        <w:tabs>
+          <w:tab w:val="num" w:pos="6480"/>
+        </w:tabs>
+        <w:ind w:left="6480" w:hanging="360"/>
+      </w:pPr>
+      <w:rPr>
+        <w:rFonts w:ascii="Wingdings" w:hAnsi="Wingdings" w:hint="default"/>
+        <w:sz w:val="20"/>
+      </w:rPr>
+    </w:lvl>
+  </w:abstractNum>
+  <w:abstractNum w:abstractNumId="1" w15:restartNumberingAfterBreak="0">
+    <w:nsid w:val="14B633DC"/>
+    <w:multiLevelType w:val="multilevel"/>
+    <w:tmpl w:val="7F0C9514"/>
+    <w:lvl w:ilvl="0">
+      <w:start w:val="1"/>
+      <w:numFmt w:val="bullet"/>
+      <w:lvlText w:val=""/>
+      <w:lvlJc w:val="left"/>
+      <w:pPr>
+        <w:tabs>
+          <w:tab w:val="num" w:pos="720"/>
+        </w:tabs>
+        <w:ind w:left="720" w:hanging="360"/>
+      </w:pPr>
+      <w:rPr>
+        <w:rFonts w:ascii="Symbol" w:hAnsi="Symbol" w:hint="default"/>
+        <w:sz w:val="20"/>
+      </w:rPr>
+    </w:lvl>
+    <w:lvl w:ilvl="1" w:tentative="1">
+      <w:start w:val="1"/>
+      <w:numFmt w:val="bullet"/>
+      <w:lvlText w:val="o"/>
+      <w:lvlJc w:val="left"/>
+      <w:pPr>
+        <w:tabs>
+          <w:tab w:val="num" w:pos="1440"/>
+        </w:tabs>
+        <w:ind w:left="1440" w:hanging="360"/>
+      </w:pPr>
+      <w:rPr>
+        <w:rFonts w:ascii="Courier New" w:hAnsi="Courier New" w:hint="default"/>
+        <w:sz w:val="20"/>
+      </w:rPr>
+    </w:lvl>
+    <w:lvl w:ilvl="2" w:tentative="1">
+      <w:start w:val="1"/>
+      <w:numFmt w:val="bullet"/>
+      <w:lvlText w:val=""/>
+      <w:lvlJc w:val="left"/>
+      <w:pPr>
+        <w:tabs>
+          <w:tab w:val="num" w:pos="2160"/>
+        </w:tabs>
+        <w:ind w:left="2160" w:hanging="360"/>
+      </w:pPr>
+      <w:rPr>
+        <w:rFonts w:ascii="Wingdings" w:hAnsi="Wingdings" w:hint="default"/>
+        <w:sz w:val="20"/>
+      </w:rPr>
+    </w:lvl>
+    <w:lvl w:ilvl="3" w:tentative="1">
+      <w:start w:val="1"/>
+      <w:numFmt w:val="bullet"/>
+      <w:lvlText w:val=""/>
+      <w:lvlJc w:val="left"/>
+      <w:pPr>
+        <w:tabs>
+          <w:tab w:val="num" w:pos="2880"/>
+        </w:tabs>
+        <w:ind w:left="2880" w:hanging="360"/>
+      </w:pPr>
+      <w:rPr>
+        <w:rFonts w:ascii="Wingdings" w:hAnsi="Wingdings" w:hint="default"/>
+        <w:sz w:val="20"/>
+      </w:rPr>
+    </w:lvl>
+    <w:lvl w:ilvl="4" w:tentative="1">
+      <w:start w:val="1"/>
+      <w:numFmt w:val="bullet"/>
+      <w:lvlText w:val=""/>
+      <w:lvlJc w:val="left"/>
+      <w:pPr>
+        <w:tabs>
+          <w:tab w:val="num" w:pos="3600"/>
+        </w:tabs>
+        <w:ind w:left="3600" w:hanging="360"/>
+      </w:pPr>
+      <w:rPr>
+        <w:rFonts w:ascii="Wingdings" w:hAnsi="Wingdings" w:hint="default"/>
+        <w:sz w:val="20"/>
+      </w:rPr>
+    </w:lvl>
+    <w:lvl w:ilvl="5" w:tentative="1">
+      <w:start w:val="1"/>
+      <w:numFmt w:val="bullet"/>
+      <w:lvlText w:val=""/>
+      <w:lvlJc w:val="left"/>
+      <w:pPr>
+        <w:tabs>
+          <w:tab w:val="num" w:pos="4320"/>
+        </w:tabs>
+        <w:ind w:left="4320" w:hanging="360"/>
+      </w:pPr>
+      <w:rPr>
+        <w:rFonts w:ascii="Wingdings" w:hAnsi="Wingdings" w:hint="default"/>
+        <w:sz w:val="20"/>
+      </w:rPr>
+    </w:lvl>
+    <w:lvl w:ilvl="6" w:tentative="1">
+      <w:start w:val="1"/>
+      <w:numFmt w:val="bullet"/>
+      <w:lvlText w:val=""/>
+      <w:lvlJc w:val="left"/>
+      <w:pPr>
+        <w:tabs>
+          <w:tab w:val="num" w:pos="5040"/>
+        </w:tabs>
+        <w:ind w:left="5040" w:hanging="360"/>
+      </w:pPr>
+      <w:rPr>
+        <w:rFonts w:ascii="Wingdings" w:hAnsi="Wingdings" w:hint="default"/>
+        <w:sz w:val="20"/>
+      </w:rPr>
+    </w:lvl>
+    <w:lvl w:ilvl="7" w:tentative="1">
+      <w:start w:val="1"/>
+      <w:numFmt w:val="bullet"/>
+      <w:lvlText w:val=""/>
+      <w:lvlJc w:val="left"/>
+      <w:pPr>
+        <w:tabs>
+          <w:tab w:val="num" w:pos="5760"/>
+        </w:tabs>
+        <w:ind w:left="5760" w:hanging="360"/>
+      </w:pPr>
+      <w:rPr>
+        <w:rFonts w:ascii="Wingdings" w:hAnsi="Wingdings" w:hint="default"/>
+        <w:sz w:val="20"/>
+      </w:rPr>
+    </w:lvl>
+    <w:lvl w:ilvl="8" w:tentative="1">
+      <w:start w:val="1"/>
+      <w:numFmt w:val="bullet"/>
+      <w:lvlText w:val=""/>
+      <w:lvlJc w:val="left"/>
+      <w:pPr>
+        <w:tabs>
+          <w:tab w:val="num" w:pos="6480"/>
+        </w:tabs>
+        <w:ind w:left="6480" w:hanging="360"/>
+      </w:pPr>
+      <w:rPr>
+        <w:rFonts w:ascii="Wingdings" w:hAnsi="Wingdings" w:hint="default"/>
+        <w:sz w:val="20"/>
+      </w:rPr>
+    </w:lvl>
+  </w:abstractNum>
+  <w:abstractNum w:abstractNumId="2" w15:restartNumberingAfterBreak="0">
+    <w:nsid w:val="1C2320EB"/>
+    <w:multiLevelType w:val="multilevel"/>
+    <w:tmpl w:val="3190ED38"/>
+    <w:lvl w:ilvl="0">
+      <w:start w:val="1"/>
+      <w:numFmt w:val="bullet"/>
+      <w:lvlText w:val=""/>
+      <w:lvlJc w:val="left"/>
+      <w:pPr>
+        <w:tabs>
+          <w:tab w:val="num" w:pos="720"/>
+        </w:tabs>
+        <w:ind w:left="720" w:hanging="360"/>
+      </w:pPr>
+      <w:rPr>
+        <w:rFonts w:ascii="Symbol" w:hAnsi="Symbol" w:hint="default"/>
+        <w:sz w:val="20"/>
+      </w:rPr>
+    </w:lvl>
+    <w:lvl w:ilvl="1" w:tentative="1">
+      <w:start w:val="1"/>
+      <w:numFmt w:val="bullet"/>
+      <w:lvlText w:val="o"/>
+      <w:lvlJc w:val="left"/>
+      <w:pPr>
+        <w:tabs>
+          <w:tab w:val="num" w:pos="1440"/>
+        </w:tabs>
+        <w:ind w:left="1440" w:hanging="360"/>
+      </w:pPr>
+      <w:rPr>
+        <w:rFonts w:ascii="Courier New" w:hAnsi="Courier New" w:hint="default"/>
+        <w:sz w:val="20"/>
+      </w:rPr>
+    </w:lvl>
+    <w:lvl w:ilvl="2" w:tentative="1">
+      <w:start w:val="1"/>
+      <w:numFmt w:val="bullet"/>
+      <w:lvlText w:val=""/>
+      <w:lvlJc w:val="left"/>
+      <w:pPr>
+        <w:tabs>
+          <w:tab w:val="num" w:pos="2160"/>
+        </w:tabs>
+        <w:ind w:left="2160" w:hanging="360"/>
+      </w:pPr>
+      <w:rPr>
+        <w:rFonts w:ascii="Wingdings" w:hAnsi="Wingdings" w:hint="default"/>
+        <w:sz w:val="20"/>
+      </w:rPr>
+    </w:lvl>
+    <w:lvl w:ilvl="3" w:tentative="1">
+      <w:start w:val="1"/>
+      <w:numFmt w:val="bullet"/>
+      <w:lvlText w:val=""/>
+      <w:lvlJc w:val="left"/>
+      <w:pPr>
+        <w:tabs>
+          <w:tab w:val="num" w:pos="2880"/>
+        </w:tabs>
+        <w:ind w:left="2880" w:hanging="360"/>
+      </w:pPr>
+      <w:rPr>
+        <w:rFonts w:ascii="Wingdings" w:hAnsi="Wingdings" w:hint="default"/>
+        <w:sz w:val="20"/>
+      </w:rPr>
+    </w:lvl>
+    <w:lvl w:ilvl="4" w:tentative="1">
+      <w:start w:val="1"/>
+      <w:numFmt w:val="bullet"/>
+      <w:lvlText w:val=""/>
+      <w:lvlJc w:val="left"/>
+      <w:pPr>
+        <w:tabs>
+          <w:tab w:val="num" w:pos="3600"/>
+        </w:tabs>
+        <w:ind w:left="3600" w:hanging="360"/>
+      </w:pPr>
+      <w:rPr>
+        <w:rFonts w:ascii="Wingdings" w:hAnsi="Wingdings" w:hint="default"/>
+        <w:sz w:val="20"/>
+      </w:rPr>
+    </w:lvl>
+    <w:lvl w:ilvl="5" w:tentative="1">
+      <w:start w:val="1"/>
+      <w:numFmt w:val="bullet"/>
+      <w:lvlText w:val=""/>
+      <w:lvlJc w:val="left"/>
+      <w:pPr>
+        <w:tabs>
+          <w:tab w:val="num" w:pos="4320"/>
+        </w:tabs>
+        <w:ind w:left="4320" w:hanging="360"/>
+      </w:pPr>
+      <w:rPr>
+        <w:rFonts w:ascii="Wingdings" w:hAnsi="Wingdings" w:hint="default"/>
+        <w:sz w:val="20"/>
+      </w:rPr>
+    </w:lvl>
+    <w:lvl w:ilvl="6" w:tentative="1">
+      <w:start w:val="1"/>
+      <w:numFmt w:val="bullet"/>
+      <w:lvlText w:val=""/>
+      <w:lvlJc w:val="left"/>
+      <w:pPr>
+        <w:tabs>
+          <w:tab w:val="num" w:pos="5040"/>
+        </w:tabs>
+        <w:ind w:left="5040" w:hanging="360"/>
+      </w:pPr>
+      <w:rPr>
+        <w:rFonts w:ascii="Wingdings" w:hAnsi="Wingdings" w:hint="default"/>
+        <w:sz w:val="20"/>
+      </w:rPr>
+    </w:lvl>
+    <w:lvl w:ilvl="7" w:tentative="1">
+      <w:start w:val="1"/>
+      <w:numFmt w:val="bullet"/>
+      <w:lvlText w:val=""/>
+      <w:lvlJc w:val="left"/>
+      <w:pPr>
+        <w:tabs>
+          <w:tab w:val="num" w:pos="5760"/>
+        </w:tabs>
+        <w:ind w:left="5760" w:hanging="360"/>
+      </w:pPr>
+      <w:rPr>
+        <w:rFonts w:ascii="Wingdings" w:hAnsi="Wingdings" w:hint="default"/>
+        <w:sz w:val="20"/>
+      </w:rPr>
+    </w:lvl>
+    <w:lvl w:ilvl="8" w:tentative="1">
+      <w:start w:val="1"/>
+      <w:numFmt w:val="bullet"/>
+      <w:lvlText w:val=""/>
+      <w:lvlJc w:val="left"/>
+      <w:pPr>
+        <w:tabs>
+          <w:tab w:val="num" w:pos="6480"/>
+        </w:tabs>
+        <w:ind w:left="6480" w:hanging="360"/>
+      </w:pPr>
+      <w:rPr>
+        <w:rFonts w:ascii="Wingdings" w:hAnsi="Wingdings" w:hint="default"/>
+        <w:sz w:val="20"/>
+      </w:rPr>
+    </w:lvl>
+  </w:abstractNum>
+  <w:abstractNum w:abstractNumId="3" w15:restartNumberingAfterBreak="0">
+    <w:nsid w:val="249761CA"/>
+    <w:multiLevelType w:val="multilevel"/>
+    <w:tmpl w:val="79067976"/>
+    <w:lvl w:ilvl="0">
+      <w:start w:val="1"/>
+      <w:numFmt w:val="bullet"/>
+      <w:lvlText w:val=""/>
+      <w:lvlJc w:val="left"/>
+      <w:pPr>
+        <w:tabs>
+          <w:tab w:val="num" w:pos="720"/>
+        </w:tabs>
+        <w:ind w:left="720" w:hanging="360"/>
+      </w:pPr>
+      <w:rPr>
+        <w:rFonts w:ascii="Symbol" w:hAnsi="Symbol" w:hint="default"/>
+        <w:sz w:val="20"/>
+      </w:rPr>
+    </w:lvl>
+    <w:lvl w:ilvl="1" w:tentative="1">
+      <w:start w:val="1"/>
+      <w:numFmt w:val="bullet"/>
+      <w:lvlText w:val="o"/>
+      <w:lvlJc w:val="left"/>
+      <w:pPr>
+        <w:tabs>
+          <w:tab w:val="num" w:pos="1440"/>
+        </w:tabs>
+        <w:ind w:left="1440" w:hanging="360"/>
+      </w:pPr>
+      <w:rPr>
+        <w:rFonts w:ascii="Courier New" w:hAnsi="Courier New" w:hint="default"/>
+        <w:sz w:val="20"/>
+      </w:rPr>
+    </w:lvl>
+    <w:lvl w:ilvl="2" w:tentative="1">
+      <w:start w:val="1"/>
+      <w:numFmt w:val="bullet"/>
+      <w:lvlText w:val=""/>
+      <w:lvlJc w:val="left"/>
+      <w:pPr>
+        <w:tabs>
+          <w:tab w:val="num" w:pos="2160"/>
+        </w:tabs>
+        <w:ind w:left="2160" w:hanging="360"/>
+      </w:pPr>
+      <w:rPr>
+        <w:rFonts w:ascii="Wingdings" w:hAnsi="Wingdings" w:hint="default"/>
+        <w:sz w:val="20"/>
+      </w:rPr>
+    </w:lvl>
+    <w:lvl w:ilvl="3" w:tentative="1">
+      <w:start w:val="1"/>
+      <w:numFmt w:val="bullet"/>
+      <w:lvlText w:val=""/>
+      <w:lvlJc w:val="left"/>
+      <w:pPr>
+        <w:tabs>
+          <w:tab w:val="num" w:pos="2880"/>
+        </w:tabs>
+        <w:ind w:left="2880" w:hanging="360"/>
+      </w:pPr>
+      <w:rPr>
+        <w:rFonts w:ascii="Wingdings" w:hAnsi="Wingdings" w:hint="default"/>
+        <w:sz w:val="20"/>
+      </w:rPr>
+    </w:lvl>
+    <w:lvl w:ilvl="4" w:tentative="1">
+      <w:start w:val="1"/>
+      <w:numFmt w:val="bullet"/>
+      <w:lvlText w:val=""/>
+      <w:lvlJc w:val="left"/>
+      <w:pPr>
+        <w:tabs>
+          <w:tab w:val="num" w:pos="3600"/>
+        </w:tabs>
+        <w:ind w:left="3600" w:hanging="360"/>
+      </w:pPr>
+      <w:rPr>
+        <w:rFonts w:ascii="Wingdings" w:hAnsi="Wingdings" w:hint="default"/>
+        <w:sz w:val="20"/>
+      </w:rPr>
+    </w:lvl>
+    <w:lvl w:ilvl="5" w:tentative="1">
+      <w:start w:val="1"/>
+      <w:numFmt w:val="bullet"/>
+      <w:lvlText w:val=""/>
+      <w:lvlJc w:val="left"/>
+      <w:pPr>
+        <w:tabs>
+          <w:tab w:val="num" w:pos="4320"/>
+        </w:tabs>
+        <w:ind w:left="4320" w:hanging="360"/>
+      </w:pPr>
+      <w:rPr>
+        <w:rFonts w:ascii="Wingdings" w:hAnsi="Wingdings" w:hint="default"/>
+        <w:sz w:val="20"/>
+      </w:rPr>
+    </w:lvl>
+    <w:lvl w:ilvl="6" w:tentative="1">
+      <w:start w:val="1"/>
+      <w:numFmt w:val="bullet"/>
+      <w:lvlText w:val=""/>
+      <w:lvlJc w:val="left"/>
+      <w:pPr>
+        <w:tabs>
+          <w:tab w:val="num" w:pos="5040"/>
+        </w:tabs>
+        <w:ind w:left="5040" w:hanging="360"/>
+      </w:pPr>
+      <w:rPr>
+        <w:rFonts w:ascii="Wingdings" w:hAnsi="Wingdings" w:hint="default"/>
+        <w:sz w:val="20"/>
+      </w:rPr>
+    </w:lvl>
+    <w:lvl w:ilvl="7" w:tentative="1">
+      <w:start w:val="1"/>
+      <w:numFmt w:val="bullet"/>
+      <w:lvlText w:val=""/>
+      <w:lvlJc w:val="left"/>
+      <w:pPr>
+        <w:tabs>
+          <w:tab w:val="num" w:pos="5760"/>
+        </w:tabs>
+        <w:ind w:left="5760" w:hanging="360"/>
+      </w:pPr>
+      <w:rPr>
+        <w:rFonts w:ascii="Wingdings" w:hAnsi="Wingdings" w:hint="default"/>
+        <w:sz w:val="20"/>
+      </w:rPr>
+    </w:lvl>
+    <w:lvl w:ilvl="8" w:tentative="1">
+      <w:start w:val="1"/>
+      <w:numFmt w:val="bullet"/>
+      <w:lvlText w:val=""/>
+      <w:lvlJc w:val="left"/>
+      <w:pPr>
+        <w:tabs>
+          <w:tab w:val="num" w:pos="6480"/>
+        </w:tabs>
+        <w:ind w:left="6480" w:hanging="360"/>
+      </w:pPr>
+      <w:rPr>
+        <w:rFonts w:ascii="Wingdings" w:hAnsi="Wingdings" w:hint="default"/>
+        <w:sz w:val="20"/>
+      </w:rPr>
+    </w:lvl>
+  </w:abstractNum>
+  <w:abstractNum w:abstractNumId="4" w15:restartNumberingAfterBreak="0">
+    <w:nsid w:val="302417F6"/>
+    <w:multiLevelType w:val="multilevel"/>
+    <w:tmpl w:val="F9B0899A"/>
+    <w:lvl w:ilvl="0">
+      <w:start w:val="1"/>
+      <w:numFmt w:val="bullet"/>
+      <w:lvlText w:val=""/>
+      <w:lvlJc w:val="left"/>
+      <w:pPr>
+        <w:tabs>
+          <w:tab w:val="num" w:pos="720"/>
+        </w:tabs>
+        <w:ind w:left="720" w:hanging="360"/>
+      </w:pPr>
+      <w:rPr>
+        <w:rFonts w:ascii="Symbol" w:hAnsi="Symbol" w:hint="default"/>
+        <w:sz w:val="20"/>
+      </w:rPr>
+    </w:lvl>
+    <w:lvl w:ilvl="1" w:tentative="1">
+      <w:start w:val="1"/>
+      <w:numFmt w:val="bullet"/>
+      <w:lvlText w:val="o"/>
+      <w:lvlJc w:val="left"/>
+      <w:pPr>
+        <w:tabs>
+          <w:tab w:val="num" w:pos="1440"/>
+        </w:tabs>
+        <w:ind w:left="1440" w:hanging="360"/>
+      </w:pPr>
+      <w:rPr>
+        <w:rFonts w:ascii="Courier New" w:hAnsi="Courier New" w:hint="default"/>
+        <w:sz w:val="20"/>
+      </w:rPr>
+    </w:lvl>
+    <w:lvl w:ilvl="2" w:tentative="1">
+      <w:start w:val="1"/>
+      <w:numFmt w:val="bullet"/>
+      <w:lvlText w:val=""/>
+      <w:lvlJc w:val="left"/>
+      <w:pPr>
+        <w:tabs>
+          <w:tab w:val="num" w:pos="2160"/>
+        </w:tabs>
+        <w:ind w:left="2160" w:hanging="360"/>
+      </w:pPr>
+      <w:rPr>
+        <w:rFonts w:ascii="Wingdings" w:hAnsi="Wingdings" w:hint="default"/>
+        <w:sz w:val="20"/>
+      </w:rPr>
+    </w:lvl>
+    <w:lvl w:ilvl="3" w:tentative="1">
+      <w:start w:val="1"/>
+      <w:numFmt w:val="bullet"/>
+      <w:lvlText w:val=""/>
+      <w:lvlJc w:val="left"/>
+      <w:pPr>
+        <w:tabs>
+          <w:tab w:val="num" w:pos="2880"/>
+        </w:tabs>
+        <w:ind w:left="2880" w:hanging="360"/>
+      </w:pPr>
+      <w:rPr>
+        <w:rFonts w:ascii="Wingdings" w:hAnsi="Wingdings" w:hint="default"/>
+        <w:sz w:val="20"/>
+      </w:rPr>
+    </w:lvl>
+    <w:lvl w:ilvl="4" w:tentative="1">
+      <w:start w:val="1"/>
+      <w:numFmt w:val="bullet"/>
+      <w:lvlText w:val=""/>
+      <w:lvlJc w:val="left"/>
+      <w:pPr>
+        <w:tabs>
+          <w:tab w:val="num" w:pos="3600"/>
+        </w:tabs>
+        <w:ind w:left="3600" w:hanging="360"/>
+      </w:pPr>
+      <w:rPr>
+        <w:rFonts w:ascii="Wingdings" w:hAnsi="Wingdings" w:hint="default"/>
+        <w:sz w:val="20"/>
+      </w:rPr>
+    </w:lvl>
+    <w:lvl w:ilvl="5" w:tentative="1">
+      <w:start w:val="1"/>
+      <w:numFmt w:val="bullet"/>
+      <w:lvlText w:val=""/>
+      <w:lvlJc w:val="left"/>
+      <w:pPr>
+        <w:tabs>
+          <w:tab w:val="num" w:pos="4320"/>
+        </w:tabs>
+        <w:ind w:left="4320" w:hanging="360"/>
+      </w:pPr>
+      <w:rPr>
+        <w:rFonts w:ascii="Wingdings" w:hAnsi="Wingdings" w:hint="default"/>
+        <w:sz w:val="20"/>
+      </w:rPr>
+    </w:lvl>
+    <w:lvl w:ilvl="6" w:tentative="1">
+      <w:start w:val="1"/>
+      <w:numFmt w:val="bullet"/>
+      <w:lvlText w:val=""/>
+      <w:lvlJc w:val="left"/>
+      <w:pPr>
+        <w:tabs>
+          <w:tab w:val="num" w:pos="5040"/>
+        </w:tabs>
+        <w:ind w:left="5040" w:hanging="360"/>
+      </w:pPr>
+      <w:rPr>
+        <w:rFonts w:ascii="Wingdings" w:hAnsi="Wingdings" w:hint="default"/>
+        <w:sz w:val="20"/>
+      </w:rPr>
+    </w:lvl>
+    <w:lvl w:ilvl="7" w:tentative="1">
+      <w:start w:val="1"/>
+      <w:numFmt w:val="bullet"/>
+      <w:lvlText w:val=""/>
+      <w:lvlJc w:val="left"/>
+      <w:pPr>
+        <w:tabs>
+          <w:tab w:val="num" w:pos="5760"/>
+        </w:tabs>
+        <w:ind w:left="5760" w:hanging="360"/>
+      </w:pPr>
+      <w:rPr>
+        <w:rFonts w:ascii="Wingdings" w:hAnsi="Wingdings" w:hint="default"/>
+        <w:sz w:val="20"/>
+      </w:rPr>
+    </w:lvl>
+    <w:lvl w:ilvl="8" w:tentative="1">
+      <w:start w:val="1"/>
+      <w:numFmt w:val="bullet"/>
+      <w:lvlText w:val=""/>
+      <w:lvlJc w:val="left"/>
+      <w:pPr>
+        <w:tabs>
+          <w:tab w:val="num" w:pos="6480"/>
+        </w:tabs>
+        <w:ind w:left="6480" w:hanging="360"/>
+      </w:pPr>
+      <w:rPr>
+        <w:rFonts w:ascii="Wingdings" w:hAnsi="Wingdings" w:hint="default"/>
+        <w:sz w:val="20"/>
+      </w:rPr>
+    </w:lvl>
+  </w:abstractNum>
+  <w:abstractNum w:abstractNumId="5" w15:restartNumberingAfterBreak="0">
+    <w:nsid w:val="30F71D99"/>
+    <w:multiLevelType w:val="multilevel"/>
+    <w:tmpl w:val="39028842"/>
+    <w:lvl w:ilvl="0">
+      <w:start w:val="1"/>
+      <w:numFmt w:val="bullet"/>
+      <w:lvlText w:val=""/>
+      <w:lvlJc w:val="left"/>
+      <w:pPr>
+        <w:tabs>
+          <w:tab w:val="num" w:pos="720"/>
+        </w:tabs>
+        <w:ind w:left="720" w:hanging="360"/>
+      </w:pPr>
+      <w:rPr>
+        <w:rFonts w:ascii="Symbol" w:hAnsi="Symbol" w:hint="default"/>
+        <w:sz w:val="20"/>
+      </w:rPr>
+    </w:lvl>
+    <w:lvl w:ilvl="1">
+      <w:start w:val="1"/>
+      <w:numFmt w:val="bullet"/>
+      <w:lvlText w:val="o"/>
+      <w:lvlJc w:val="left"/>
+      <w:pPr>
+        <w:tabs>
+          <w:tab w:val="num" w:pos="1440"/>
+        </w:tabs>
+        <w:ind w:left="1440" w:hanging="360"/>
+      </w:pPr>
+      <w:rPr>
+        <w:rFonts w:ascii="Courier New" w:hAnsi="Courier New" w:hint="default"/>
+        <w:sz w:val="20"/>
+      </w:rPr>
+    </w:lvl>
+    <w:lvl w:ilvl="2" w:tentative="1">
+      <w:start w:val="1"/>
+      <w:numFmt w:val="bullet"/>
+      <w:lvlText w:val=""/>
+      <w:lvlJc w:val="left"/>
+      <w:pPr>
+        <w:tabs>
+          <w:tab w:val="num" w:pos="2160"/>
+        </w:tabs>
+        <w:ind w:left="2160" w:hanging="360"/>
+      </w:pPr>
+      <w:rPr>
+        <w:rFonts w:ascii="Wingdings" w:hAnsi="Wingdings" w:hint="default"/>
+        <w:sz w:val="20"/>
+      </w:rPr>
+    </w:lvl>
+    <w:lvl w:ilvl="3" w:tentative="1">
+      <w:start w:val="1"/>
+      <w:numFmt w:val="bullet"/>
+      <w:lvlText w:val=""/>
+      <w:lvlJc w:val="left"/>
+      <w:pPr>
+        <w:tabs>
+          <w:tab w:val="num" w:pos="2880"/>
+        </w:tabs>
+        <w:ind w:left="2880" w:hanging="360"/>
+      </w:pPr>
+      <w:rPr>
+        <w:rFonts w:ascii="Wingdings" w:hAnsi="Wingdings" w:hint="default"/>
+        <w:sz w:val="20"/>
+      </w:rPr>
+    </w:lvl>
+    <w:lvl w:ilvl="4" w:tentative="1">
+      <w:start w:val="1"/>
+      <w:numFmt w:val="bullet"/>
+      <w:lvlText w:val=""/>
+      <w:lvlJc w:val="left"/>
+      <w:pPr>
+        <w:tabs>
+          <w:tab w:val="num" w:pos="3600"/>
+        </w:tabs>
+        <w:ind w:left="3600" w:hanging="360"/>
+      </w:pPr>
+      <w:rPr>
+        <w:rFonts w:ascii="Wingdings" w:hAnsi="Wingdings" w:hint="default"/>
+        <w:sz w:val="20"/>
+      </w:rPr>
+    </w:lvl>
+    <w:lvl w:ilvl="5" w:tentative="1">
+      <w:start w:val="1"/>
+      <w:numFmt w:val="bullet"/>
+      <w:lvlText w:val=""/>
+      <w:lvlJc w:val="left"/>
+      <w:pPr>
+        <w:tabs>
+          <w:tab w:val="num" w:pos="4320"/>
+        </w:tabs>
+        <w:ind w:left="4320" w:hanging="360"/>
+      </w:pPr>
+      <w:rPr>
+        <w:rFonts w:ascii="Wingdings" w:hAnsi="Wingdings" w:hint="default"/>
+        <w:sz w:val="20"/>
+      </w:rPr>
+    </w:lvl>
+    <w:lvl w:ilvl="6" w:tentative="1">
+      <w:start w:val="1"/>
+      <w:numFmt w:val="bullet"/>
+      <w:lvlText w:val=""/>
+      <w:lvlJc w:val="left"/>
+      <w:pPr>
+        <w:tabs>
+          <w:tab w:val="num" w:pos="5040"/>
+        </w:tabs>
+        <w:ind w:left="5040" w:hanging="360"/>
+      </w:pPr>
+      <w:rPr>
+        <w:rFonts w:ascii="Wingdings" w:hAnsi="Wingdings" w:hint="default"/>
+        <w:sz w:val="20"/>
+      </w:rPr>
+    </w:lvl>
+    <w:lvl w:ilvl="7" w:tentative="1">
+      <w:start w:val="1"/>
+      <w:numFmt w:val="bullet"/>
+      <w:lvlText w:val=""/>
+      <w:lvlJc w:val="left"/>
+      <w:pPr>
+        <w:tabs>
+          <w:tab w:val="num" w:pos="5760"/>
+        </w:tabs>
+        <w:ind w:left="5760" w:hanging="360"/>
+      </w:pPr>
+      <w:rPr>
+        <w:rFonts w:ascii="Wingdings" w:hAnsi="Wingdings" w:hint="default"/>
+        <w:sz w:val="20"/>
+      </w:rPr>
+    </w:lvl>
+    <w:lvl w:ilvl="8" w:tentative="1">
+      <w:start w:val="1"/>
+      <w:numFmt w:val="bullet"/>
+      <w:lvlText w:val=""/>
+      <w:lvlJc w:val="left"/>
+      <w:pPr>
+        <w:tabs>
+          <w:tab w:val="num" w:pos="6480"/>
+        </w:tabs>
+        <w:ind w:left="6480" w:hanging="360"/>
+      </w:pPr>
+      <w:rPr>
+        <w:rFonts w:ascii="Wingdings" w:hAnsi="Wingdings" w:hint="default"/>
+        <w:sz w:val="20"/>
+      </w:rPr>
+    </w:lvl>
+  </w:abstractNum>
+  <w:abstractNum w:abstractNumId="6" w15:restartNumberingAfterBreak="0">
+    <w:nsid w:val="3DE70F0B"/>
+    <w:multiLevelType w:val="multilevel"/>
+    <w:tmpl w:val="B3FEC204"/>
+    <w:lvl w:ilvl="0">
+      <w:start w:val="1"/>
+      <w:numFmt w:val="bullet"/>
+      <w:lvlText w:val=""/>
+      <w:lvlJc w:val="left"/>
+      <w:pPr>
+        <w:tabs>
+          <w:tab w:val="num" w:pos="720"/>
+        </w:tabs>
+        <w:ind w:left="720" w:hanging="360"/>
+      </w:pPr>
+      <w:rPr>
+        <w:rFonts w:ascii="Symbol" w:hAnsi="Symbol" w:hint="default"/>
+        <w:sz w:val="20"/>
+      </w:rPr>
+    </w:lvl>
+    <w:lvl w:ilvl="1" w:tentative="1">
+      <w:start w:val="1"/>
+      <w:numFmt w:val="bullet"/>
+      <w:lvlText w:val="o"/>
+      <w:lvlJc w:val="left"/>
+      <w:pPr>
+        <w:tabs>
+          <w:tab w:val="num" w:pos="1440"/>
+        </w:tabs>
+        <w:ind w:left="1440" w:hanging="360"/>
+      </w:pPr>
+      <w:rPr>
+        <w:rFonts w:ascii="Courier New" w:hAnsi="Courier New" w:hint="default"/>
+        <w:sz w:val="20"/>
+      </w:rPr>
+    </w:lvl>
+    <w:lvl w:ilvl="2" w:tentative="1">
+      <w:start w:val="1"/>
+      <w:numFmt w:val="bullet"/>
+      <w:lvlText w:val=""/>
+      <w:lvlJc w:val="left"/>
+      <w:pPr>
+        <w:tabs>
+          <w:tab w:val="num" w:pos="2160"/>
+        </w:tabs>
+        <w:ind w:left="2160" w:hanging="360"/>
+      </w:pPr>
+      <w:rPr>
+        <w:rFonts w:ascii="Wingdings" w:hAnsi="Wingdings" w:hint="default"/>
+        <w:sz w:val="20"/>
+      </w:rPr>
+    </w:lvl>
+    <w:lvl w:ilvl="3" w:tentative="1">
+      <w:start w:val="1"/>
+      <w:numFmt w:val="bullet"/>
+      <w:lvlText w:val=""/>
+      <w:lvlJc w:val="left"/>
+      <w:pPr>
+        <w:tabs>
+          <w:tab w:val="num" w:pos="2880"/>
+        </w:tabs>
+        <w:ind w:left="2880" w:hanging="360"/>
+      </w:pPr>
+      <w:rPr>
+        <w:rFonts w:ascii="Wingdings" w:hAnsi="Wingdings" w:hint="default"/>
+        <w:sz w:val="20"/>
+      </w:rPr>
+    </w:lvl>
+    <w:lvl w:ilvl="4" w:tentative="1">
+      <w:start w:val="1"/>
+      <w:numFmt w:val="bullet"/>
+      <w:lvlText w:val=""/>
+      <w:lvlJc w:val="left"/>
+      <w:pPr>
+        <w:tabs>
+          <w:tab w:val="num" w:pos="3600"/>
+        </w:tabs>
+        <w:ind w:left="3600" w:hanging="360"/>
+      </w:pPr>
+      <w:rPr>
+        <w:rFonts w:ascii="Wingdings" w:hAnsi="Wingdings" w:hint="default"/>
+        <w:sz w:val="20"/>
+      </w:rPr>
+    </w:lvl>
+    <w:lvl w:ilvl="5" w:tentative="1">
+      <w:start w:val="1"/>
+      <w:numFmt w:val="bullet"/>
+      <w:lvlText w:val=""/>
+      <w:lvlJc w:val="left"/>
+      <w:pPr>
+        <w:tabs>
+          <w:tab w:val="num" w:pos="4320"/>
+        </w:tabs>
+        <w:ind w:left="4320" w:hanging="360"/>
+      </w:pPr>
+      <w:rPr>
+        <w:rFonts w:ascii="Wingdings" w:hAnsi="Wingdings" w:hint="default"/>
+        <w:sz w:val="20"/>
+      </w:rPr>
+    </w:lvl>
+    <w:lvl w:ilvl="6" w:tentative="1">
+      <w:start w:val="1"/>
+      <w:numFmt w:val="bullet"/>
+      <w:lvlText w:val=""/>
+      <w:lvlJc w:val="left"/>
+      <w:pPr>
+        <w:tabs>
+          <w:tab w:val="num" w:pos="5040"/>
+        </w:tabs>
+        <w:ind w:left="5040" w:hanging="360"/>
+      </w:pPr>
+      <w:rPr>
+        <w:rFonts w:ascii="Wingdings" w:hAnsi="Wingdings" w:hint="default"/>
+        <w:sz w:val="20"/>
+      </w:rPr>
+    </w:lvl>
+    <w:lvl w:ilvl="7" w:tentative="1">
+      <w:start w:val="1"/>
+      <w:numFmt w:val="bullet"/>
+      <w:lvlText w:val=""/>
+      <w:lvlJc w:val="left"/>
+      <w:pPr>
+        <w:tabs>
+          <w:tab w:val="num" w:pos="5760"/>
+        </w:tabs>
+        <w:ind w:left="5760" w:hanging="360"/>
+      </w:pPr>
+      <w:rPr>
+        <w:rFonts w:ascii="Wingdings" w:hAnsi="Wingdings" w:hint="default"/>
+        <w:sz w:val="20"/>
+      </w:rPr>
+    </w:lvl>
+    <w:lvl w:ilvl="8" w:tentative="1">
+      <w:start w:val="1"/>
+      <w:numFmt w:val="bullet"/>
+      <w:lvlText w:val=""/>
+      <w:lvlJc w:val="left"/>
+      <w:pPr>
+        <w:tabs>
+          <w:tab w:val="num" w:pos="6480"/>
+        </w:tabs>
+        <w:ind w:left="6480" w:hanging="360"/>
+      </w:pPr>
+      <w:rPr>
+        <w:rFonts w:ascii="Wingdings" w:hAnsi="Wingdings" w:hint="default"/>
+        <w:sz w:val="20"/>
+      </w:rPr>
+    </w:lvl>
+  </w:abstractNum>
+  <w:abstractNum w:abstractNumId="7" w15:restartNumberingAfterBreak="0">
+    <w:nsid w:val="3FD6273C"/>
+    <w:multiLevelType w:val="multilevel"/>
+    <w:tmpl w:val="D7C418EC"/>
+    <w:lvl w:ilvl="0">
+      <w:start w:val="1"/>
+      <w:numFmt w:val="bullet"/>
+      <w:lvlText w:val=""/>
+      <w:lvlJc w:val="left"/>
+      <w:pPr>
+        <w:tabs>
+          <w:tab w:val="num" w:pos="720"/>
+        </w:tabs>
+        <w:ind w:left="720" w:hanging="360"/>
+      </w:pPr>
+      <w:rPr>
+        <w:rFonts w:ascii="Symbol" w:hAnsi="Symbol" w:hint="default"/>
+        <w:sz w:val="20"/>
+      </w:rPr>
+    </w:lvl>
+    <w:lvl w:ilvl="1" w:tentative="1">
+      <w:start w:val="1"/>
+      <w:numFmt w:val="bullet"/>
+      <w:lvlText w:val="o"/>
+      <w:lvlJc w:val="left"/>
+      <w:pPr>
+        <w:tabs>
+          <w:tab w:val="num" w:pos="1440"/>
+        </w:tabs>
+        <w:ind w:left="1440" w:hanging="360"/>
+      </w:pPr>
+      <w:rPr>
+        <w:rFonts w:ascii="Courier New" w:hAnsi="Courier New" w:hint="default"/>
+        <w:sz w:val="20"/>
+      </w:rPr>
+    </w:lvl>
+    <w:lvl w:ilvl="2" w:tentative="1">
+      <w:start w:val="1"/>
+      <w:numFmt w:val="bullet"/>
+      <w:lvlText w:val=""/>
+      <w:lvlJc w:val="left"/>
+      <w:pPr>
+        <w:tabs>
+          <w:tab w:val="num" w:pos="2160"/>
+        </w:tabs>
+        <w:ind w:left="2160" w:hanging="360"/>
+      </w:pPr>
+      <w:rPr>
+        <w:rFonts w:ascii="Wingdings" w:hAnsi="Wingdings" w:hint="default"/>
+        <w:sz w:val="20"/>
+      </w:rPr>
+    </w:lvl>
+    <w:lvl w:ilvl="3" w:tentative="1">
+      <w:start w:val="1"/>
+      <w:numFmt w:val="bullet"/>
+      <w:lvlText w:val=""/>
+      <w:lvlJc w:val="left"/>
+      <w:pPr>
+        <w:tabs>
+          <w:tab w:val="num" w:pos="2880"/>
+        </w:tabs>
+        <w:ind w:left="2880" w:hanging="360"/>
+      </w:pPr>
+      <w:rPr>
+        <w:rFonts w:ascii="Wingdings" w:hAnsi="Wingdings" w:hint="default"/>
+        <w:sz w:val="20"/>
+      </w:rPr>
+    </w:lvl>
+    <w:lvl w:ilvl="4" w:tentative="1">
+      <w:start w:val="1"/>
+      <w:numFmt w:val="bullet"/>
+      <w:lvlText w:val=""/>
+      <w:lvlJc w:val="left"/>
+      <w:pPr>
+        <w:tabs>
+          <w:tab w:val="num" w:pos="3600"/>
+        </w:tabs>
+        <w:ind w:left="3600" w:hanging="360"/>
+      </w:pPr>
+      <w:rPr>
+        <w:rFonts w:ascii="Wingdings" w:hAnsi="Wingdings" w:hint="default"/>
+        <w:sz w:val="20"/>
+      </w:rPr>
+    </w:lvl>
+    <w:lvl w:ilvl="5" w:tentative="1">
+      <w:start w:val="1"/>
+      <w:numFmt w:val="bullet"/>
+      <w:lvlText w:val=""/>
+      <w:lvlJc w:val="left"/>
+      <w:pPr>
+        <w:tabs>
+          <w:tab w:val="num" w:pos="4320"/>
+        </w:tabs>
+        <w:ind w:left="4320" w:hanging="360"/>
+      </w:pPr>
+      <w:rPr>
+        <w:rFonts w:ascii="Wingdings" w:hAnsi="Wingdings" w:hint="default"/>
+        <w:sz w:val="20"/>
+      </w:rPr>
+    </w:lvl>
+    <w:lvl w:ilvl="6" w:tentative="1">
+      <w:start w:val="1"/>
+      <w:numFmt w:val="bullet"/>
+      <w:lvlText w:val=""/>
+      <w:lvlJc w:val="left"/>
+      <w:pPr>
+        <w:tabs>
+          <w:tab w:val="num" w:pos="5040"/>
+        </w:tabs>
+        <w:ind w:left="5040" w:hanging="360"/>
+      </w:pPr>
+      <w:rPr>
+        <w:rFonts w:ascii="Wingdings" w:hAnsi="Wingdings" w:hint="default"/>
+        <w:sz w:val="20"/>
+      </w:rPr>
+    </w:lvl>
+    <w:lvl w:ilvl="7" w:tentative="1">
+      <w:start w:val="1"/>
+      <w:numFmt w:val="bullet"/>
+      <w:lvlText w:val=""/>
+      <w:lvlJc w:val="left"/>
+      <w:pPr>
+        <w:tabs>
+          <w:tab w:val="num" w:pos="5760"/>
+        </w:tabs>
+        <w:ind w:left="5760" w:hanging="360"/>
+      </w:pPr>
+      <w:rPr>
+        <w:rFonts w:ascii="Wingdings" w:hAnsi="Wingdings" w:hint="default"/>
+        <w:sz w:val="20"/>
+      </w:rPr>
+    </w:lvl>
+    <w:lvl w:ilvl="8" w:tentative="1">
+      <w:start w:val="1"/>
+      <w:numFmt w:val="bullet"/>
+      <w:lvlText w:val=""/>
+      <w:lvlJc w:val="left"/>
+      <w:pPr>
+        <w:tabs>
+          <w:tab w:val="num" w:pos="6480"/>
+        </w:tabs>
+        <w:ind w:left="6480" w:hanging="360"/>
+      </w:pPr>
+      <w:rPr>
+        <w:rFonts w:ascii="Wingdings" w:hAnsi="Wingdings" w:hint="default"/>
+        <w:sz w:val="20"/>
+      </w:rPr>
+    </w:lvl>
+  </w:abstractNum>
+  <w:abstractNum w:abstractNumId="8" w15:restartNumberingAfterBreak="0">
+    <w:nsid w:val="435E3A9A"/>
+    <w:multiLevelType w:val="multilevel"/>
+    <w:tmpl w:val="E95632FC"/>
+    <w:lvl w:ilvl="0">
+      <w:start w:val="1"/>
+      <w:numFmt w:val="bullet"/>
+      <w:lvlText w:val=""/>
+      <w:lvlJc w:val="left"/>
+      <w:pPr>
+        <w:tabs>
+          <w:tab w:val="num" w:pos="720"/>
+        </w:tabs>
+        <w:ind w:left="720" w:hanging="360"/>
+      </w:pPr>
+      <w:rPr>
+        <w:rFonts w:ascii="Symbol" w:hAnsi="Symbol" w:hint="default"/>
+        <w:sz w:val="20"/>
+      </w:rPr>
+    </w:lvl>
+    <w:lvl w:ilvl="1" w:tentative="1">
+      <w:start w:val="1"/>
+      <w:numFmt w:val="bullet"/>
+      <w:lvlText w:val="o"/>
+      <w:lvlJc w:val="left"/>
+      <w:pPr>
+        <w:tabs>
+          <w:tab w:val="num" w:pos="1440"/>
+        </w:tabs>
+        <w:ind w:left="1440" w:hanging="360"/>
+      </w:pPr>
+      <w:rPr>
+        <w:rFonts w:ascii="Courier New" w:hAnsi="Courier New" w:hint="default"/>
+        <w:sz w:val="20"/>
+      </w:rPr>
+    </w:lvl>
+    <w:lvl w:ilvl="2" w:tentative="1">
+      <w:start w:val="1"/>
+      <w:numFmt w:val="bullet"/>
+      <w:lvlText w:val=""/>
+      <w:lvlJc w:val="left"/>
+      <w:pPr>
+        <w:tabs>
+          <w:tab w:val="num" w:pos="2160"/>
+        </w:tabs>
+        <w:ind w:left="2160" w:hanging="360"/>
+      </w:pPr>
+      <w:rPr>
+        <w:rFonts w:ascii="Wingdings" w:hAnsi="Wingdings" w:hint="default"/>
+        <w:sz w:val="20"/>
+      </w:rPr>
+    </w:lvl>
+    <w:lvl w:ilvl="3" w:tentative="1">
+      <w:start w:val="1"/>
+      <w:numFmt w:val="bullet"/>
+      <w:lvlText w:val=""/>
+      <w:lvlJc w:val="left"/>
+      <w:pPr>
+        <w:tabs>
+          <w:tab w:val="num" w:pos="2880"/>
+        </w:tabs>
+        <w:ind w:left="2880" w:hanging="360"/>
+      </w:pPr>
+      <w:rPr>
+        <w:rFonts w:ascii="Wingdings" w:hAnsi="Wingdings" w:hint="default"/>
+        <w:sz w:val="20"/>
+      </w:rPr>
+    </w:lvl>
+    <w:lvl w:ilvl="4" w:tentative="1">
+      <w:start w:val="1"/>
+      <w:numFmt w:val="bullet"/>
+      <w:lvlText w:val=""/>
+      <w:lvlJc w:val="left"/>
+      <w:pPr>
+        <w:tabs>
+          <w:tab w:val="num" w:pos="3600"/>
+        </w:tabs>
+        <w:ind w:left="3600" w:hanging="360"/>
+      </w:pPr>
+      <w:rPr>
+        <w:rFonts w:ascii="Wingdings" w:hAnsi="Wingdings" w:hint="default"/>
+        <w:sz w:val="20"/>
+      </w:rPr>
+    </w:lvl>
+    <w:lvl w:ilvl="5" w:tentative="1">
+      <w:start w:val="1"/>
+      <w:numFmt w:val="bullet"/>
+      <w:lvlText w:val=""/>
+      <w:lvlJc w:val="left"/>
+      <w:pPr>
+        <w:tabs>
+          <w:tab w:val="num" w:pos="4320"/>
+        </w:tabs>
+        <w:ind w:left="4320" w:hanging="360"/>
+      </w:pPr>
+      <w:rPr>
+        <w:rFonts w:ascii="Wingdings" w:hAnsi="Wingdings" w:hint="default"/>
+        <w:sz w:val="20"/>
+      </w:rPr>
+    </w:lvl>
+    <w:lvl w:ilvl="6" w:tentative="1">
+      <w:start w:val="1"/>
+      <w:numFmt w:val="bullet"/>
+      <w:lvlText w:val=""/>
+      <w:lvlJc w:val="left"/>
+      <w:pPr>
+        <w:tabs>
+          <w:tab w:val="num" w:pos="5040"/>
+        </w:tabs>
+        <w:ind w:left="5040" w:hanging="360"/>
+      </w:pPr>
+      <w:rPr>
+        <w:rFonts w:ascii="Wingdings" w:hAnsi="Wingdings" w:hint="default"/>
+        <w:sz w:val="20"/>
+      </w:rPr>
+    </w:lvl>
+    <w:lvl w:ilvl="7" w:tentative="1">
+      <w:start w:val="1"/>
+      <w:numFmt w:val="bullet"/>
+      <w:lvlText w:val=""/>
+      <w:lvlJc w:val="left"/>
+      <w:pPr>
+        <w:tabs>
+          <w:tab w:val="num" w:pos="5760"/>
+        </w:tabs>
+        <w:ind w:left="5760" w:hanging="360"/>
+      </w:pPr>
+      <w:rPr>
+        <w:rFonts w:ascii="Wingdings" w:hAnsi="Wingdings" w:hint="default"/>
+        <w:sz w:val="20"/>
+      </w:rPr>
+    </w:lvl>
+    <w:lvl w:ilvl="8" w:tentative="1">
+      <w:start w:val="1"/>
+      <w:numFmt w:val="bullet"/>
+      <w:lvlText w:val=""/>
+      <w:lvlJc w:val="left"/>
+      <w:pPr>
+        <w:tabs>
+          <w:tab w:val="num" w:pos="6480"/>
+        </w:tabs>
+        <w:ind w:left="6480" w:hanging="360"/>
+      </w:pPr>
+      <w:rPr>
+        <w:rFonts w:ascii="Wingdings" w:hAnsi="Wingdings" w:hint="default"/>
+        <w:sz w:val="20"/>
+      </w:rPr>
+    </w:lvl>
+  </w:abstractNum>
+  <w:abstractNum w:abstractNumId="9" w15:restartNumberingAfterBreak="0">
+    <w:nsid w:val="507F5B8B"/>
+    <w:multiLevelType w:val="multilevel"/>
+    <w:tmpl w:val="4488A1AC"/>
+    <w:lvl w:ilvl="0">
+      <w:start w:val="1"/>
+      <w:numFmt w:val="bullet"/>
+      <w:lvlText w:val=""/>
+      <w:lvlJc w:val="left"/>
+      <w:pPr>
+        <w:tabs>
+          <w:tab w:val="num" w:pos="720"/>
+        </w:tabs>
+        <w:ind w:left="720" w:hanging="360"/>
+      </w:pPr>
+      <w:rPr>
+        <w:rFonts w:ascii="Symbol" w:hAnsi="Symbol" w:hint="default"/>
+        <w:sz w:val="20"/>
+      </w:rPr>
+    </w:lvl>
+    <w:lvl w:ilvl="1" w:tentative="1">
+      <w:start w:val="1"/>
+      <w:numFmt w:val="bullet"/>
+      <w:lvlText w:val="o"/>
+      <w:lvlJc w:val="left"/>
+      <w:pPr>
+        <w:tabs>
+          <w:tab w:val="num" w:pos="1440"/>
+        </w:tabs>
+        <w:ind w:left="1440" w:hanging="360"/>
+      </w:pPr>
+      <w:rPr>
+        <w:rFonts w:ascii="Courier New" w:hAnsi="Courier New" w:hint="default"/>
+        <w:sz w:val="20"/>
+      </w:rPr>
+    </w:lvl>
+    <w:lvl w:ilvl="2" w:tentative="1">
+      <w:start w:val="1"/>
+      <w:numFmt w:val="bullet"/>
+      <w:lvlText w:val=""/>
+      <w:lvlJc w:val="left"/>
+      <w:pPr>
+        <w:tabs>
+          <w:tab w:val="num" w:pos="2160"/>
+        </w:tabs>
+        <w:ind w:left="2160" w:hanging="360"/>
+      </w:pPr>
+      <w:rPr>
+        <w:rFonts w:ascii="Wingdings" w:hAnsi="Wingdings" w:hint="default"/>
+        <w:sz w:val="20"/>
+      </w:rPr>
+    </w:lvl>
+    <w:lvl w:ilvl="3" w:tentative="1">
+      <w:start w:val="1"/>
+      <w:numFmt w:val="bullet"/>
+      <w:lvlText w:val=""/>
+      <w:lvlJc w:val="left"/>
+      <w:pPr>
+        <w:tabs>
+          <w:tab w:val="num" w:pos="2880"/>
+        </w:tabs>
+        <w:ind w:left="2880" w:hanging="360"/>
+      </w:pPr>
+      <w:rPr>
+        <w:rFonts w:ascii="Wingdings" w:hAnsi="Wingdings" w:hint="default"/>
+        <w:sz w:val="20"/>
+      </w:rPr>
+    </w:lvl>
+    <w:lvl w:ilvl="4" w:tentative="1">
+      <w:start w:val="1"/>
+      <w:numFmt w:val="bullet"/>
+      <w:lvlText w:val=""/>
+      <w:lvlJc w:val="left"/>
+      <w:pPr>
+        <w:tabs>
+          <w:tab w:val="num" w:pos="3600"/>
+        </w:tabs>
+        <w:ind w:left="3600" w:hanging="360"/>
+      </w:pPr>
+      <w:rPr>
+        <w:rFonts w:ascii="Wingdings" w:hAnsi="Wingdings" w:hint="default"/>
+        <w:sz w:val="20"/>
+      </w:rPr>
+    </w:lvl>
+    <w:lvl w:ilvl="5" w:tentative="1">
+      <w:start w:val="1"/>
+      <w:numFmt w:val="bullet"/>
+      <w:lvlText w:val=""/>
+      <w:lvlJc w:val="left"/>
+      <w:pPr>
+        <w:tabs>
+          <w:tab w:val="num" w:pos="4320"/>
+        </w:tabs>
+        <w:ind w:left="4320" w:hanging="360"/>
+      </w:pPr>
+      <w:rPr>
+        <w:rFonts w:ascii="Wingdings" w:hAnsi="Wingdings" w:hint="default"/>
+        <w:sz w:val="20"/>
+      </w:rPr>
+    </w:lvl>
+    <w:lvl w:ilvl="6" w:tentative="1">
+      <w:start w:val="1"/>
+      <w:numFmt w:val="bullet"/>
+      <w:lvlText w:val=""/>
+      <w:lvlJc w:val="left"/>
+      <w:pPr>
+        <w:tabs>
+          <w:tab w:val="num" w:pos="5040"/>
+        </w:tabs>
+        <w:ind w:left="5040" w:hanging="360"/>
+      </w:pPr>
+      <w:rPr>
+        <w:rFonts w:ascii="Wingdings" w:hAnsi="Wingdings" w:hint="default"/>
+        <w:sz w:val="20"/>
+      </w:rPr>
+    </w:lvl>
+    <w:lvl w:ilvl="7" w:tentative="1">
+      <w:start w:val="1"/>
+      <w:numFmt w:val="bullet"/>
+      <w:lvlText w:val=""/>
+      <w:lvlJc w:val="left"/>
+      <w:pPr>
+        <w:tabs>
+          <w:tab w:val="num" w:pos="5760"/>
+        </w:tabs>
+        <w:ind w:left="5760" w:hanging="360"/>
+      </w:pPr>
+      <w:rPr>
+        <w:rFonts w:ascii="Wingdings" w:hAnsi="Wingdings" w:hint="default"/>
+        <w:sz w:val="20"/>
+      </w:rPr>
+    </w:lvl>
+    <w:lvl w:ilvl="8" w:tentative="1">
+      <w:start w:val="1"/>
+      <w:numFmt w:val="bullet"/>
+      <w:lvlText w:val=""/>
+      <w:lvlJc w:val="left"/>
+      <w:pPr>
+        <w:tabs>
+          <w:tab w:val="num" w:pos="6480"/>
+        </w:tabs>
+        <w:ind w:left="6480" w:hanging="360"/>
+      </w:pPr>
+      <w:rPr>
+        <w:rFonts w:ascii="Wingdings" w:hAnsi="Wingdings" w:hint="default"/>
+        <w:sz w:val="20"/>
+      </w:rPr>
+    </w:lvl>
+  </w:abstractNum>
+  <w:abstractNum w:abstractNumId="10" w15:restartNumberingAfterBreak="0">
+    <w:nsid w:val="54A039C2"/>
+    <w:multiLevelType w:val="multilevel"/>
+    <w:tmpl w:val="F3D4916A"/>
+    <w:lvl w:ilvl="0">
+      <w:start w:val="1"/>
+      <w:numFmt w:val="bullet"/>
+      <w:lvlText w:val=""/>
+      <w:lvlJc w:val="left"/>
+      <w:pPr>
+        <w:tabs>
+          <w:tab w:val="num" w:pos="720"/>
+        </w:tabs>
+        <w:ind w:left="720" w:hanging="360"/>
+      </w:pPr>
+      <w:rPr>
+        <w:rFonts w:ascii="Symbol" w:hAnsi="Symbol" w:hint="default"/>
+        <w:sz w:val="20"/>
+      </w:rPr>
+    </w:lvl>
+    <w:lvl w:ilvl="1" w:tentative="1">
+      <w:start w:val="1"/>
+      <w:numFmt w:val="bullet"/>
+      <w:lvlText w:val="o"/>
+      <w:lvlJc w:val="left"/>
+      <w:pPr>
+        <w:tabs>
+          <w:tab w:val="num" w:pos="1440"/>
+        </w:tabs>
+        <w:ind w:left="1440" w:hanging="360"/>
+      </w:pPr>
+      <w:rPr>
+        <w:rFonts w:ascii="Courier New" w:hAnsi="Courier New" w:hint="default"/>
+        <w:sz w:val="20"/>
+      </w:rPr>
+    </w:lvl>
+    <w:lvl w:ilvl="2" w:tentative="1">
+      <w:start w:val="1"/>
+      <w:numFmt w:val="bullet"/>
+      <w:lvlText w:val=""/>
+      <w:lvlJc w:val="left"/>
+      <w:pPr>
+        <w:tabs>
+          <w:tab w:val="num" w:pos="2160"/>
+        </w:tabs>
+        <w:ind w:left="2160" w:hanging="360"/>
+      </w:pPr>
+      <w:rPr>
+        <w:rFonts w:ascii="Wingdings" w:hAnsi="Wingdings" w:hint="default"/>
+        <w:sz w:val="20"/>
+      </w:rPr>
+    </w:lvl>
+    <w:lvl w:ilvl="3" w:tentative="1">
+      <w:start w:val="1"/>
+      <w:numFmt w:val="bullet"/>
+      <w:lvlText w:val=""/>
+      <w:lvlJc w:val="left"/>
+      <w:pPr>
+        <w:tabs>
+          <w:tab w:val="num" w:pos="2880"/>
+        </w:tabs>
+        <w:ind w:left="2880" w:hanging="360"/>
+      </w:pPr>
+      <w:rPr>
+        <w:rFonts w:ascii="Wingdings" w:hAnsi="Wingdings" w:hint="default"/>
+        <w:sz w:val="20"/>
+      </w:rPr>
+    </w:lvl>
+    <w:lvl w:ilvl="4" w:tentative="1">
+      <w:start w:val="1"/>
+      <w:numFmt w:val="bullet"/>
+      <w:lvlText w:val=""/>
+      <w:lvlJc w:val="left"/>
+      <w:pPr>
+        <w:tabs>
+          <w:tab w:val="num" w:pos="3600"/>
+        </w:tabs>
+        <w:ind w:left="3600" w:hanging="360"/>
+      </w:pPr>
+      <w:rPr>
+        <w:rFonts w:ascii="Wingdings" w:hAnsi="Wingdings" w:hint="default"/>
+        <w:sz w:val="20"/>
+      </w:rPr>
+    </w:lvl>
+    <w:lvl w:ilvl="5" w:tentative="1">
+      <w:start w:val="1"/>
+      <w:numFmt w:val="bullet"/>
+      <w:lvlText w:val=""/>
+      <w:lvlJc w:val="left"/>
+      <w:pPr>
+        <w:tabs>
+          <w:tab w:val="num" w:pos="4320"/>
+        </w:tabs>
+        <w:ind w:left="4320" w:hanging="360"/>
+      </w:pPr>
+      <w:rPr>
+        <w:rFonts w:ascii="Wingdings" w:hAnsi="Wingdings" w:hint="default"/>
+        <w:sz w:val="20"/>
+      </w:rPr>
+    </w:lvl>
+    <w:lvl w:ilvl="6" w:tentative="1">
+      <w:start w:val="1"/>
+      <w:numFmt w:val="bullet"/>
+      <w:lvlText w:val=""/>
+      <w:lvlJc w:val="left"/>
+      <w:pPr>
+        <w:tabs>
+          <w:tab w:val="num" w:pos="5040"/>
+        </w:tabs>
+        <w:ind w:left="5040" w:hanging="360"/>
+      </w:pPr>
+      <w:rPr>
+        <w:rFonts w:ascii="Wingdings" w:hAnsi="Wingdings" w:hint="default"/>
+        <w:sz w:val="20"/>
+      </w:rPr>
+    </w:lvl>
+    <w:lvl w:ilvl="7" w:tentative="1">
+      <w:start w:val="1"/>
+      <w:numFmt w:val="bullet"/>
+      <w:lvlText w:val=""/>
+      <w:lvlJc w:val="left"/>
+      <w:pPr>
+        <w:tabs>
+          <w:tab w:val="num" w:pos="5760"/>
+        </w:tabs>
+        <w:ind w:left="5760" w:hanging="360"/>
+      </w:pPr>
+      <w:rPr>
+        <w:rFonts w:ascii="Wingdings" w:hAnsi="Wingdings" w:hint="default"/>
+        <w:sz w:val="20"/>
+      </w:rPr>
+    </w:lvl>
+    <w:lvl w:ilvl="8" w:tentative="1">
+      <w:start w:val="1"/>
+      <w:numFmt w:val="bullet"/>
+      <w:lvlText w:val=""/>
+      <w:lvlJc w:val="left"/>
+      <w:pPr>
+        <w:tabs>
+          <w:tab w:val="num" w:pos="6480"/>
+        </w:tabs>
+        <w:ind w:left="6480" w:hanging="360"/>
+      </w:pPr>
+      <w:rPr>
+        <w:rFonts w:ascii="Wingdings" w:hAnsi="Wingdings" w:hint="default"/>
+        <w:sz w:val="20"/>
+      </w:rPr>
+    </w:lvl>
+  </w:abstractNum>
+  <w:abstractNum w:abstractNumId="11" w15:restartNumberingAfterBreak="0">
+    <w:nsid w:val="65582778"/>
+    <w:multiLevelType w:val="multilevel"/>
+    <w:tmpl w:val="BE626B3E"/>
+    <w:lvl w:ilvl="0">
+      <w:start w:val="1"/>
+      <w:numFmt w:val="bullet"/>
+      <w:lvlText w:val=""/>
+      <w:lvlJc w:val="left"/>
+      <w:pPr>
+        <w:tabs>
+          <w:tab w:val="num" w:pos="720"/>
+        </w:tabs>
+        <w:ind w:left="720" w:hanging="360"/>
+      </w:pPr>
+      <w:rPr>
+        <w:rFonts w:ascii="Symbol" w:hAnsi="Symbol" w:hint="default"/>
+        <w:sz w:val="20"/>
+      </w:rPr>
+    </w:lvl>
+    <w:lvl w:ilvl="1">
+      <w:start w:val="1"/>
+      <w:numFmt w:val="bullet"/>
+      <w:lvlText w:val="o"/>
+      <w:lvlJc w:val="left"/>
+      <w:pPr>
+        <w:tabs>
+          <w:tab w:val="num" w:pos="1440"/>
+        </w:tabs>
+        <w:ind w:left="1440" w:hanging="360"/>
+      </w:pPr>
+      <w:rPr>
+        <w:rFonts w:ascii="Courier New" w:hAnsi="Courier New" w:hint="default"/>
+        <w:sz w:val="20"/>
+      </w:rPr>
+    </w:lvl>
+    <w:lvl w:ilvl="2" w:tentative="1">
+      <w:start w:val="1"/>
+      <w:numFmt w:val="bullet"/>
+      <w:lvlText w:val=""/>
+      <w:lvlJc w:val="left"/>
+      <w:pPr>
+        <w:tabs>
+          <w:tab w:val="num" w:pos="2160"/>
+        </w:tabs>
+        <w:ind w:left="2160" w:hanging="360"/>
+      </w:pPr>
+      <w:rPr>
+        <w:rFonts w:ascii="Wingdings" w:hAnsi="Wingdings" w:hint="default"/>
+        <w:sz w:val="20"/>
+      </w:rPr>
+    </w:lvl>
+    <w:lvl w:ilvl="3" w:tentative="1">
+      <w:start w:val="1"/>
+      <w:numFmt w:val="bullet"/>
+      <w:lvlText w:val=""/>
+      <w:lvlJc w:val="left"/>
+      <w:pPr>
+        <w:tabs>
+          <w:tab w:val="num" w:pos="2880"/>
+        </w:tabs>
+        <w:ind w:left="2880" w:hanging="360"/>
+      </w:pPr>
+      <w:rPr>
+        <w:rFonts w:ascii="Wingdings" w:hAnsi="Wingdings" w:hint="default"/>
+        <w:sz w:val="20"/>
+      </w:rPr>
+    </w:lvl>
+    <w:lvl w:ilvl="4" w:tentative="1">
+      <w:start w:val="1"/>
+      <w:numFmt w:val="bullet"/>
+      <w:lvlText w:val=""/>
+      <w:lvlJc w:val="left"/>
+      <w:pPr>
+        <w:tabs>
+          <w:tab w:val="num" w:pos="3600"/>
+        </w:tabs>
+        <w:ind w:left="3600" w:hanging="360"/>
+      </w:pPr>
+      <w:rPr>
+        <w:rFonts w:ascii="Wingdings" w:hAnsi="Wingdings" w:hint="default"/>
+        <w:sz w:val="20"/>
+      </w:rPr>
+    </w:lvl>
+    <w:lvl w:ilvl="5" w:tentative="1">
+      <w:start w:val="1"/>
+      <w:numFmt w:val="bullet"/>
+      <w:lvlText w:val=""/>
+      <w:lvlJc w:val="left"/>
+      <w:pPr>
+        <w:tabs>
+          <w:tab w:val="num" w:pos="4320"/>
+        </w:tabs>
+        <w:ind w:left="4320" w:hanging="360"/>
+      </w:pPr>
+      <w:rPr>
+        <w:rFonts w:ascii="Wingdings" w:hAnsi="Wingdings" w:hint="default"/>
+        <w:sz w:val="20"/>
+      </w:rPr>
+    </w:lvl>
+    <w:lvl w:ilvl="6" w:tentative="1">
+      <w:start w:val="1"/>
+      <w:numFmt w:val="bullet"/>
+      <w:lvlText w:val=""/>
+      <w:lvlJc w:val="left"/>
+      <w:pPr>
+        <w:tabs>
+          <w:tab w:val="num" w:pos="5040"/>
+        </w:tabs>
+        <w:ind w:left="5040" w:hanging="360"/>
+      </w:pPr>
+      <w:rPr>
+        <w:rFonts w:ascii="Wingdings" w:hAnsi="Wingdings" w:hint="default"/>
+        <w:sz w:val="20"/>
+      </w:rPr>
+    </w:lvl>
+    <w:lvl w:ilvl="7" w:tentative="1">
+      <w:start w:val="1"/>
+      <w:numFmt w:val="bullet"/>
+      <w:lvlText w:val=""/>
+      <w:lvlJc w:val="left"/>
+      <w:pPr>
+        <w:tabs>
+          <w:tab w:val="num" w:pos="5760"/>
+        </w:tabs>
+        <w:ind w:left="5760" w:hanging="360"/>
+      </w:pPr>
+      <w:rPr>
+        <w:rFonts w:ascii="Wingdings" w:hAnsi="Wingdings" w:hint="default"/>
+        <w:sz w:val="20"/>
+      </w:rPr>
+    </w:lvl>
+    <w:lvl w:ilvl="8" w:tentative="1">
+      <w:start w:val="1"/>
+      <w:numFmt w:val="bullet"/>
+      <w:lvlText w:val=""/>
+      <w:lvlJc w:val="left"/>
+      <w:pPr>
+        <w:tabs>
+          <w:tab w:val="num" w:pos="6480"/>
+        </w:tabs>
+        <w:ind w:left="6480" w:hanging="360"/>
+      </w:pPr>
+      <w:rPr>
+        <w:rFonts w:ascii="Wingdings" w:hAnsi="Wingdings" w:hint="default"/>
+        <w:sz w:val="20"/>
+      </w:rPr>
+    </w:lvl>
+  </w:abstractNum>
+  <w:abstractNum w:abstractNumId="12" w15:restartNumberingAfterBreak="0">
+    <w:nsid w:val="67A31654"/>
+    <w:multiLevelType w:val="multilevel"/>
+    <w:tmpl w:val="92E29452"/>
+    <w:lvl w:ilvl="0">
+      <w:start w:val="1"/>
+      <w:numFmt w:val="bullet"/>
+      <w:lvlText w:val=""/>
+      <w:lvlJc w:val="left"/>
+      <w:pPr>
+        <w:tabs>
+          <w:tab w:val="num" w:pos="720"/>
+        </w:tabs>
+        <w:ind w:left="720" w:hanging="360"/>
+      </w:pPr>
+      <w:rPr>
+        <w:rFonts w:ascii="Symbol" w:hAnsi="Symbol" w:hint="default"/>
+        <w:sz w:val="20"/>
+      </w:rPr>
+    </w:lvl>
+    <w:lvl w:ilvl="1">
+      <w:start w:val="1"/>
+      <w:numFmt w:val="bullet"/>
+      <w:lvlText w:val="o"/>
+      <w:lvlJc w:val="left"/>
+      <w:pPr>
+        <w:tabs>
+          <w:tab w:val="num" w:pos="1440"/>
+        </w:tabs>
+        <w:ind w:left="1440" w:hanging="360"/>
+      </w:pPr>
+      <w:rPr>
+        <w:rFonts w:ascii="Courier New" w:hAnsi="Courier New" w:hint="default"/>
+        <w:sz w:val="20"/>
+      </w:rPr>
+    </w:lvl>
+    <w:lvl w:ilvl="2" w:tentative="1">
+      <w:start w:val="1"/>
+      <w:numFmt w:val="bullet"/>
+      <w:lvlText w:val=""/>
+      <w:lvlJc w:val="left"/>
+      <w:pPr>
+        <w:tabs>
+          <w:tab w:val="num" w:pos="2160"/>
+        </w:tabs>
+        <w:ind w:left="2160" w:hanging="360"/>
+      </w:pPr>
+      <w:rPr>
+        <w:rFonts w:ascii="Wingdings" w:hAnsi="Wingdings" w:hint="default"/>
+        <w:sz w:val="20"/>
+      </w:rPr>
+    </w:lvl>
+    <w:lvl w:ilvl="3" w:tentative="1">
+      <w:start w:val="1"/>
+      <w:numFmt w:val="bullet"/>
+      <w:lvlText w:val=""/>
+      <w:lvlJc w:val="left"/>
+      <w:pPr>
+        <w:tabs>
+          <w:tab w:val="num" w:pos="2880"/>
+        </w:tabs>
+        <w:ind w:left="2880" w:hanging="360"/>
+      </w:pPr>
+      <w:rPr>
+        <w:rFonts w:ascii="Wingdings" w:hAnsi="Wingdings" w:hint="default"/>
+        <w:sz w:val="20"/>
+      </w:rPr>
+    </w:lvl>
+    <w:lvl w:ilvl="4" w:tentative="1">
+      <w:start w:val="1"/>
+      <w:numFmt w:val="bullet"/>
+      <w:lvlText w:val=""/>
+      <w:lvlJc w:val="left"/>
+      <w:pPr>
+        <w:tabs>
+          <w:tab w:val="num" w:pos="3600"/>
+        </w:tabs>
+        <w:ind w:left="3600" w:hanging="360"/>
+      </w:pPr>
+      <w:rPr>
+        <w:rFonts w:ascii="Wingdings" w:hAnsi="Wingdings" w:hint="default"/>
+        <w:sz w:val="20"/>
+      </w:rPr>
+    </w:lvl>
+    <w:lvl w:ilvl="5" w:tentative="1">
+      <w:start w:val="1"/>
+      <w:numFmt w:val="bullet"/>
+      <w:lvlText w:val=""/>
+      <w:lvlJc w:val="left"/>
+      <w:pPr>
+        <w:tabs>
+          <w:tab w:val="num" w:pos="4320"/>
+        </w:tabs>
+        <w:ind w:left="4320" w:hanging="360"/>
+      </w:pPr>
+      <w:rPr>
+        <w:rFonts w:ascii="Wingdings" w:hAnsi="Wingdings" w:hint="default"/>
+        <w:sz w:val="20"/>
+      </w:rPr>
+    </w:lvl>
+    <w:lvl w:ilvl="6" w:tentative="1">
+      <w:start w:val="1"/>
+      <w:numFmt w:val="bullet"/>
+      <w:lvlText w:val=""/>
+      <w:lvlJc w:val="left"/>
+      <w:pPr>
+        <w:tabs>
+          <w:tab w:val="num" w:pos="5040"/>
+        </w:tabs>
+        <w:ind w:left="5040" w:hanging="360"/>
+      </w:pPr>
+      <w:rPr>
+        <w:rFonts w:ascii="Wingdings" w:hAnsi="Wingdings" w:hint="default"/>
+        <w:sz w:val="20"/>
+      </w:rPr>
+    </w:lvl>
+    <w:lvl w:ilvl="7" w:tentative="1">
+      <w:start w:val="1"/>
+      <w:numFmt w:val="bullet"/>
+      <w:lvlText w:val=""/>
+      <w:lvlJc w:val="left"/>
+      <w:pPr>
+        <w:tabs>
+          <w:tab w:val="num" w:pos="5760"/>
+        </w:tabs>
+        <w:ind w:left="5760" w:hanging="360"/>
+      </w:pPr>
+      <w:rPr>
+        <w:rFonts w:ascii="Wingdings" w:hAnsi="Wingdings" w:hint="default"/>
+        <w:sz w:val="20"/>
+      </w:rPr>
+    </w:lvl>
+    <w:lvl w:ilvl="8" w:tentative="1">
+      <w:start w:val="1"/>
+      <w:numFmt w:val="bullet"/>
+      <w:lvlText w:val=""/>
+      <w:lvlJc w:val="left"/>
+      <w:pPr>
+        <w:tabs>
+          <w:tab w:val="num" w:pos="6480"/>
+        </w:tabs>
+        <w:ind w:left="6480" w:hanging="360"/>
+      </w:pPr>
+      <w:rPr>
+        <w:rFonts w:ascii="Wingdings" w:hAnsi="Wingdings" w:hint="default"/>
+        <w:sz w:val="20"/>
+      </w:rPr>
+    </w:lvl>
+  </w:abstractNum>
+  <w:abstractNum w:abstractNumId="13" w15:restartNumberingAfterBreak="0">
+    <w:nsid w:val="76D637FB"/>
+    <w:multiLevelType w:val="multilevel"/>
+    <w:tmpl w:val="91144938"/>
+    <w:lvl w:ilvl="0">
+      <w:start w:val="1"/>
+      <w:numFmt w:val="bullet"/>
+      <w:lvlText w:val=""/>
+      <w:lvlJc w:val="left"/>
+      <w:pPr>
+        <w:tabs>
+          <w:tab w:val="num" w:pos="720"/>
+        </w:tabs>
+        <w:ind w:left="720" w:hanging="360"/>
+      </w:pPr>
+      <w:rPr>
+        <w:rFonts w:ascii="Symbol" w:hAnsi="Symbol" w:hint="default"/>
+        <w:sz w:val="20"/>
+      </w:rPr>
+    </w:lvl>
+    <w:lvl w:ilvl="1" w:tentative="1">
+      <w:start w:val="1"/>
+      <w:numFmt w:val="bullet"/>
+      <w:lvlText w:val="o"/>
+      <w:lvlJc w:val="left"/>
+      <w:pPr>
+        <w:tabs>
+          <w:tab w:val="num" w:pos="1440"/>
+        </w:tabs>
+        <w:ind w:left="1440" w:hanging="360"/>
+      </w:pPr>
+      <w:rPr>
+        <w:rFonts w:ascii="Courier New" w:hAnsi="Courier New" w:hint="default"/>
+        <w:sz w:val="20"/>
+      </w:rPr>
+    </w:lvl>
+    <w:lvl w:ilvl="2" w:tentative="1">
+      <w:start w:val="1"/>
+      <w:numFmt w:val="bullet"/>
+      <w:lvlText w:val=""/>
+      <w:lvlJc w:val="left"/>
+      <w:pPr>
+        <w:tabs>
+          <w:tab w:val="num" w:pos="2160"/>
+        </w:tabs>
+        <w:ind w:left="2160" w:hanging="360"/>
+      </w:pPr>
+      <w:rPr>
+        <w:rFonts w:ascii="Wingdings" w:hAnsi="Wingdings" w:hint="default"/>
+        <w:sz w:val="20"/>
+      </w:rPr>
+    </w:lvl>
+    <w:lvl w:ilvl="3" w:tentative="1">
+      <w:start w:val="1"/>
+      <w:numFmt w:val="bullet"/>
+      <w:lvlText w:val=""/>
+      <w:lvlJc w:val="left"/>
+      <w:pPr>
+        <w:tabs>
+          <w:tab w:val="num" w:pos="2880"/>
+        </w:tabs>
+        <w:ind w:left="2880" w:hanging="360"/>
+      </w:pPr>
+      <w:rPr>
+        <w:rFonts w:ascii="Wingdings" w:hAnsi="Wingdings" w:hint="default"/>
+        <w:sz w:val="20"/>
+      </w:rPr>
+    </w:lvl>
+    <w:lvl w:ilvl="4" w:tentative="1">
+      <w:start w:val="1"/>
+      <w:numFmt w:val="bullet"/>
+      <w:lvlText w:val=""/>
+      <w:lvlJc w:val="left"/>
+      <w:pPr>
+        <w:tabs>
+          <w:tab w:val="num" w:pos="3600"/>
+        </w:tabs>
+        <w:ind w:left="3600" w:hanging="360"/>
+      </w:pPr>
+      <w:rPr>
+        <w:rFonts w:ascii="Wingdings" w:hAnsi="Wingdings" w:hint="default"/>
+        <w:sz w:val="20"/>
+      </w:rPr>
+    </w:lvl>
+    <w:lvl w:ilvl="5" w:tentative="1">
+      <w:start w:val="1"/>
+      <w:numFmt w:val="bullet"/>
+      <w:lvlText w:val=""/>
+      <w:lvlJc w:val="left"/>
+      <w:pPr>
+        <w:tabs>
+          <w:tab w:val="num" w:pos="4320"/>
+        </w:tabs>
+        <w:ind w:left="4320" w:hanging="360"/>
+      </w:pPr>
+      <w:rPr>
+        <w:rFonts w:ascii="Wingdings" w:hAnsi="Wingdings" w:hint="default"/>
+        <w:sz w:val="20"/>
+      </w:rPr>
+    </w:lvl>
+    <w:lvl w:ilvl="6" w:tentative="1">
+      <w:start w:val="1"/>
+      <w:numFmt w:val="bullet"/>
+      <w:lvlText w:val=""/>
+      <w:lvlJc w:val="left"/>
+      <w:pPr>
+        <w:tabs>
+          <w:tab w:val="num" w:pos="5040"/>
+        </w:tabs>
+        <w:ind w:left="5040" w:hanging="360"/>
+      </w:pPr>
+      <w:rPr>
+        <w:rFonts w:ascii="Wingdings" w:hAnsi="Wingdings" w:hint="default"/>
+        <w:sz w:val="20"/>
+      </w:rPr>
+    </w:lvl>
+    <w:lvl w:ilvl="7" w:tentative="1">
+      <w:start w:val="1"/>
+      <w:numFmt w:val="bullet"/>
+      <w:lvlText w:val=""/>
+      <w:lvlJc w:val="left"/>
+      <w:pPr>
+        <w:tabs>
+          <w:tab w:val="num" w:pos="5760"/>
+        </w:tabs>
+        <w:ind w:left="5760" w:hanging="360"/>
+      </w:pPr>
+      <w:rPr>
+        <w:rFonts w:ascii="Wingdings" w:hAnsi="Wingdings" w:hint="default"/>
+        <w:sz w:val="20"/>
+      </w:rPr>
+    </w:lvl>
+    <w:lvl w:ilvl="8" w:tentative="1">
+      <w:start w:val="1"/>
+      <w:numFmt w:val="bullet"/>
+      <w:lvlText w:val=""/>
+      <w:lvlJc w:val="left"/>
+      <w:pPr>
+        <w:tabs>
+          <w:tab w:val="num" w:pos="6480"/>
+        </w:tabs>
+        <w:ind w:left="6480" w:hanging="360"/>
+      </w:pPr>
+      <w:rPr>
+        <w:rFonts w:ascii="Wingdings" w:hAnsi="Wingdings" w:hint="default"/>
+        <w:sz w:val="20"/>
+      </w:rPr>
+    </w:lvl>
+  </w:abstractNum>
+  <w:abstractNum w:abstractNumId="14" w15:restartNumberingAfterBreak="0">
+    <w:nsid w:val="7B3C6D71"/>
+    <w:multiLevelType w:val="multilevel"/>
+    <w:tmpl w:val="97725AC8"/>
+    <w:lvl w:ilvl="0">
+      <w:start w:val="1"/>
+      <w:numFmt w:val="bullet"/>
+      <w:lvlText w:val=""/>
+      <w:lvlJc w:val="left"/>
+      <w:pPr>
+        <w:tabs>
+          <w:tab w:val="num" w:pos="720"/>
+        </w:tabs>
+        <w:ind w:left="720" w:hanging="360"/>
+      </w:pPr>
+      <w:rPr>
+        <w:rFonts w:ascii="Symbol" w:hAnsi="Symbol" w:hint="default"/>
+        <w:sz w:val="20"/>
+      </w:rPr>
+    </w:lvl>
+    <w:lvl w:ilvl="1" w:tentative="1">
+      <w:start w:val="1"/>
+      <w:numFmt w:val="bullet"/>
+      <w:lvlText w:val="o"/>
+      <w:lvlJc w:val="left"/>
+      <w:pPr>
+        <w:tabs>
+          <w:tab w:val="num" w:pos="1440"/>
+        </w:tabs>
+        <w:ind w:left="1440" w:hanging="360"/>
+      </w:pPr>
+      <w:rPr>
+        <w:rFonts w:ascii="Courier New" w:hAnsi="Courier New" w:hint="default"/>
+        <w:sz w:val="20"/>
+      </w:rPr>
+    </w:lvl>
+    <w:lvl w:ilvl="2" w:tentative="1">
+      <w:start w:val="1"/>
+      <w:numFmt w:val="bullet"/>
+      <w:lvlText w:val=""/>
+      <w:lvlJc w:val="left"/>
+      <w:pPr>
+        <w:tabs>
+          <w:tab w:val="num" w:pos="2160"/>
+        </w:tabs>
+        <w:ind w:left="2160" w:hanging="360"/>
+      </w:pPr>
+      <w:rPr>
+        <w:rFonts w:ascii="Wingdings" w:hAnsi="Wingdings" w:hint="default"/>
+        <w:sz w:val="20"/>
+      </w:rPr>
+    </w:lvl>
+    <w:lvl w:ilvl="3" w:tentative="1">
+      <w:start w:val="1"/>
+      <w:numFmt w:val="bullet"/>
+      <w:lvlText w:val=""/>
+      <w:lvlJc w:val="left"/>
+      <w:pPr>
+        <w:tabs>
+          <w:tab w:val="num" w:pos="2880"/>
+        </w:tabs>
+        <w:ind w:left="2880" w:hanging="360"/>
+      </w:pPr>
+      <w:rPr>
+        <w:rFonts w:ascii="Wingdings" w:hAnsi="Wingdings" w:hint="default"/>
+        <w:sz w:val="20"/>
+      </w:rPr>
+    </w:lvl>
+    <w:lvl w:ilvl="4" w:tentative="1">
+      <w:start w:val="1"/>
+      <w:numFmt w:val="bullet"/>
+      <w:lvlText w:val=""/>
+      <w:lvlJc w:val="left"/>
+      <w:pPr>
+        <w:tabs>
+          <w:tab w:val="num" w:pos="3600"/>
+        </w:tabs>
+        <w:ind w:left="3600" w:hanging="360"/>
+      </w:pPr>
+      <w:rPr>
+        <w:rFonts w:ascii="Wingdings" w:hAnsi="Wingdings" w:hint="default"/>
+        <w:sz w:val="20"/>
+      </w:rPr>
+    </w:lvl>
+    <w:lvl w:ilvl="5" w:tentative="1">
+      <w:start w:val="1"/>
+      <w:numFmt w:val="bullet"/>
+      <w:lvlText w:val=""/>
+      <w:lvlJc w:val="left"/>
+      <w:pPr>
+        <w:tabs>
+          <w:tab w:val="num" w:pos="4320"/>
+        </w:tabs>
+        <w:ind w:left="4320" w:hanging="360"/>
+      </w:pPr>
+      <w:rPr>
+        <w:rFonts w:ascii="Wingdings" w:hAnsi="Wingdings" w:hint="default"/>
+        <w:sz w:val="20"/>
+      </w:rPr>
+    </w:lvl>
+    <w:lvl w:ilvl="6" w:tentative="1">
+      <w:start w:val="1"/>
+      <w:numFmt w:val="bullet"/>
+      <w:lvlText w:val=""/>
+      <w:lvlJc w:val="left"/>
+      <w:pPr>
+        <w:tabs>
+          <w:tab w:val="num" w:pos="5040"/>
+        </w:tabs>
+        <w:ind w:left="5040" w:hanging="360"/>
+      </w:pPr>
+      <w:rPr>
+        <w:rFonts w:ascii="Wingdings" w:hAnsi="Wingdings" w:hint="default"/>
+        <w:sz w:val="20"/>
+      </w:rPr>
+    </w:lvl>
+    <w:lvl w:ilvl="7" w:tentative="1">
+      <w:start w:val="1"/>
+      <w:numFmt w:val="bullet"/>
+      <w:lvlText w:val=""/>
+      <w:lvlJc w:val="left"/>
+      <w:pPr>
+        <w:tabs>
+          <w:tab w:val="num" w:pos="5760"/>
+        </w:tabs>
+        <w:ind w:left="5760" w:hanging="360"/>
+      </w:pPr>
+      <w:rPr>
+        <w:rFonts w:ascii="Wingdings" w:hAnsi="Wingdings" w:hint="default"/>
+        <w:sz w:val="20"/>
+      </w:rPr>
+    </w:lvl>
+    <w:lvl w:ilvl="8" w:tentative="1">
+      <w:start w:val="1"/>
+      <w:numFmt w:val="bullet"/>
+      <w:lvlText w:val=""/>
+      <w:lvlJc w:val="left"/>
+      <w:pPr>
+        <w:tabs>
+          <w:tab w:val="num" w:pos="6480"/>
+        </w:tabs>
+        <w:ind w:left="6480" w:hanging="360"/>
+      </w:pPr>
+      <w:rPr>
+        <w:rFonts w:ascii="Wingdings" w:hAnsi="Wingdings" w:hint="default"/>
+        <w:sz w:val="20"/>
+      </w:rPr>
+    </w:lvl>
+  </w:abstractNum>
+  <w:num w:numId="1" w16cid:durableId="1453212367">
+    <w:abstractNumId w:val="9"/>
+  </w:num>
+  <w:num w:numId="2" w16cid:durableId="1804536974">
+    <w:abstractNumId w:val="5"/>
+  </w:num>
+  <w:num w:numId="3" w16cid:durableId="1487627294">
+    <w:abstractNumId w:val="11"/>
+  </w:num>
+  <w:num w:numId="4" w16cid:durableId="502940984">
+    <w:abstractNumId w:val="4"/>
+  </w:num>
+  <w:num w:numId="5" w16cid:durableId="1224759682">
+    <w:abstractNumId w:val="6"/>
+  </w:num>
+  <w:num w:numId="6" w16cid:durableId="876888358">
+    <w:abstractNumId w:val="8"/>
+  </w:num>
+  <w:num w:numId="7" w16cid:durableId="1103644508">
+    <w:abstractNumId w:val="0"/>
+  </w:num>
+  <w:num w:numId="8" w16cid:durableId="1028146493">
+    <w:abstractNumId w:val="12"/>
+  </w:num>
+  <w:num w:numId="9" w16cid:durableId="260532194">
+    <w:abstractNumId w:val="14"/>
+  </w:num>
+  <w:num w:numId="10" w16cid:durableId="1196845061">
+    <w:abstractNumId w:val="1"/>
+  </w:num>
+  <w:num w:numId="11" w16cid:durableId="898980497">
+    <w:abstractNumId w:val="7"/>
+  </w:num>
+  <w:num w:numId="12" w16cid:durableId="102237484">
+    <w:abstractNumId w:val="10"/>
+  </w:num>
+  <w:num w:numId="13" w16cid:durableId="103424756">
+    <w:abstractNumId w:val="2"/>
+  </w:num>
+  <w:num w:numId="14" w16cid:durableId="83503065">
+    <w:abstractNumId w:val="3"/>
+  </w:num>
+  <w:num w:numId="15" w16cid:durableId="1049303087">
+    <w:abstractNumId w:val="13"/>
+  </w:num>
+</w:numbering>
+</file>
+
 <file path=word/styles.xml><?xml version="1.0" encoding="utf-8"?>
 <w:styles xmlns:mc="http://schemas.openxmlformats.org/markup-compatibility/2006" xmlns:r="http://schemas.openxmlformats.org/officeDocument/2006/relationships" xmlns:w="http://schemas.openxmlformats.org/wordprocessingml/2006/main" xmlns:w14="http://schemas.microsoft.com/office/word/2010/wordml" xmlns:w15="http://schemas.microsoft.com/office/word/2012/wordml" xmlns:w16cex="http://schemas.microsoft.com/office/word/2018/wordml/cex" xmlns:w16cid="http://schemas.microsoft.com/office/word/2016/wordml/cid" xmlns:w16="http://schemas.microsoft.com/office/word/2018/wordml" xmlns:w16du="http://schemas.microsoft.com/office/word/2023/wordml/word16du" xmlns:w16sdtdh="http://schemas.microsoft.com/office/word/2020/wordml/sdtdatahash" xmlns:w16sdtfl="http://schemas.microsoft.com/office/word/2024/wordml/sdtformatlock" xmlns:w16se="http://schemas.microsoft.com/office/word/2015/wordml/symex" mc:Ignorable="w14 w15 w16se w16cid w16 w16cex w16sdtdh w16sdtfl w16du">
   <w:docDefaults>
     <w:rPrDefault>
       <w:rPr>
-        <w:rFonts w:asciiTheme="minorHAnsi" w:eastAsiaTheme="minorHAnsi" w:hAnsiTheme="minorHAnsi" w:cstheme="minorBidi"/>
+        <w:rFonts w:ascii="Times New Roman" w:eastAsiaTheme="minorHAnsi" w:hAnsi="Times New Roman" w:cs="Times New Roman"/>
         <w:kern w:val="2"/>
         <w:sz w:val="22"/>
         <w:szCs w:val="22"/>
@@ -489,7 +3214,6 @@
   <w:style w:type="paragraph" w:default="1" w:styleId="Normal">
     <w:name w:val="Normal"/>
     <w:qFormat/>
-    <w:rsid w:val="003C0F27"/>
   </w:style>
   <w:style w:type="paragraph" w:styleId="Heading1">
     <w:name w:val="heading 1"/>
@@ -498,7 +3222,7 @@
     <w:link w:val="Heading1Char"/>
     <w:uiPriority w:val="9"/>
     <w:qFormat/>
-    <w:rsid w:val="003C0F27"/>
+    <w:rsid w:val="00BC1919"/>
     <w:pPr>
       <w:keepNext/>
       <w:keepLines/>
@@ -521,7 +3245,7 @@
     <w:semiHidden/>
     <w:unhideWhenUsed/>
     <w:qFormat/>
-    <w:rsid w:val="003C0F27"/>
+    <w:rsid w:val="00BC1919"/>
     <w:pPr>
       <w:keepNext/>
       <w:keepLines/>
@@ -544,7 +3268,7 @@
     <w:semiHidden/>
     <w:unhideWhenUsed/>
     <w:qFormat/>
-    <w:rsid w:val="003C0F27"/>
+    <w:rsid w:val="00BC1919"/>
     <w:pPr>
       <w:keepNext/>
       <w:keepLines/>
@@ -552,7 +3276,7 @@
       <w:outlineLvl w:val="2"/>
     </w:pPr>
     <w:rPr>
-      <w:rFonts w:eastAsiaTheme="majorEastAsia" w:cstheme="majorBidi"/>
+      <w:rFonts w:asciiTheme="minorHAnsi" w:eastAsiaTheme="majorEastAsia" w:hAnsiTheme="minorHAnsi" w:cstheme="majorBidi"/>
       <w:color w:val="2F5496" w:themeColor="accent1" w:themeShade="BF"/>
       <w:sz w:val="28"/>
       <w:szCs w:val="28"/>
@@ -567,7 +3291,7 @@
     <w:semiHidden/>
     <w:unhideWhenUsed/>
     <w:qFormat/>
-    <w:rsid w:val="003C0F27"/>
+    <w:rsid w:val="00BC1919"/>
     <w:pPr>
       <w:keepNext/>
       <w:keepLines/>
@@ -575,7 +3299,7 @@
       <w:outlineLvl w:val="3"/>
     </w:pPr>
     <w:rPr>
-      <w:rFonts w:eastAsiaTheme="majorEastAsia" w:cstheme="majorBidi"/>
+      <w:rFonts w:asciiTheme="minorHAnsi" w:eastAsiaTheme="majorEastAsia" w:hAnsiTheme="minorHAnsi" w:cstheme="majorBidi"/>
       <w:i/>
       <w:iCs/>
       <w:color w:val="2F5496" w:themeColor="accent1" w:themeShade="BF"/>
@@ -590,7 +3314,7 @@
     <w:semiHidden/>
     <w:unhideWhenUsed/>
     <w:qFormat/>
-    <w:rsid w:val="003C0F27"/>
+    <w:rsid w:val="00BC1919"/>
     <w:pPr>
       <w:keepNext/>
       <w:keepLines/>
@@ -598,7 +3322,7 @@
       <w:outlineLvl w:val="4"/>
     </w:pPr>
     <w:rPr>
-      <w:rFonts w:eastAsiaTheme="majorEastAsia" w:cstheme="majorBidi"/>
+      <w:rFonts w:asciiTheme="minorHAnsi" w:eastAsiaTheme="majorEastAsia" w:hAnsiTheme="minorHAnsi" w:cstheme="majorBidi"/>
       <w:color w:val="2F5496" w:themeColor="accent1" w:themeShade="BF"/>
     </w:rPr>
   </w:style>
@@ -611,7 +3335,7 @@
     <w:semiHidden/>
     <w:unhideWhenUsed/>
     <w:qFormat/>
-    <w:rsid w:val="003C0F27"/>
+    <w:rsid w:val="00BC1919"/>
     <w:pPr>
       <w:keepNext/>
       <w:keepLines/>
@@ -619,7 +3343,7 @@
       <w:outlineLvl w:val="5"/>
     </w:pPr>
     <w:rPr>
-      <w:rFonts w:eastAsiaTheme="majorEastAsia" w:cstheme="majorBidi"/>
+      <w:rFonts w:asciiTheme="minorHAnsi" w:eastAsiaTheme="majorEastAsia" w:hAnsiTheme="minorHAnsi" w:cstheme="majorBidi"/>
       <w:i/>
       <w:iCs/>
       <w:color w:val="595959" w:themeColor="text1" w:themeTint="A6"/>
@@ -634,7 +3358,7 @@
     <w:semiHidden/>
     <w:unhideWhenUsed/>
     <w:qFormat/>
-    <w:rsid w:val="003C0F27"/>
+    <w:rsid w:val="00BC1919"/>
     <w:pPr>
       <w:keepNext/>
       <w:keepLines/>
@@ -642,7 +3366,7 @@
       <w:outlineLvl w:val="6"/>
     </w:pPr>
     <w:rPr>
-      <w:rFonts w:eastAsiaTheme="majorEastAsia" w:cstheme="majorBidi"/>
+      <w:rFonts w:asciiTheme="minorHAnsi" w:eastAsiaTheme="majorEastAsia" w:hAnsiTheme="minorHAnsi" w:cstheme="majorBidi"/>
       <w:color w:val="595959" w:themeColor="text1" w:themeTint="A6"/>
     </w:rPr>
   </w:style>
@@ -655,7 +3379,7 @@
     <w:semiHidden/>
     <w:unhideWhenUsed/>
     <w:qFormat/>
-    <w:rsid w:val="003C0F27"/>
+    <w:rsid w:val="00BC1919"/>
     <w:pPr>
       <w:keepNext/>
       <w:keepLines/>
@@ -663,7 +3387,7 @@
       <w:outlineLvl w:val="7"/>
     </w:pPr>
     <w:rPr>
-      <w:rFonts w:eastAsiaTheme="majorEastAsia" w:cstheme="majorBidi"/>
+      <w:rFonts w:asciiTheme="minorHAnsi" w:eastAsiaTheme="majorEastAsia" w:hAnsiTheme="minorHAnsi" w:cstheme="majorBidi"/>
       <w:i/>
       <w:iCs/>
       <w:color w:val="272727" w:themeColor="text1" w:themeTint="D8"/>
@@ -678,7 +3402,7 @@
     <w:semiHidden/>
     <w:unhideWhenUsed/>
     <w:qFormat/>
-    <w:rsid w:val="003C0F27"/>
+    <w:rsid w:val="00BC1919"/>
     <w:pPr>
       <w:keepNext/>
       <w:keepLines/>
@@ -686,7 +3410,7 @@
       <w:outlineLvl w:val="8"/>
     </w:pPr>
     <w:rPr>
-      <w:rFonts w:eastAsiaTheme="majorEastAsia" w:cstheme="majorBidi"/>
+      <w:rFonts w:asciiTheme="minorHAnsi" w:eastAsiaTheme="majorEastAsia" w:hAnsiTheme="minorHAnsi" w:cstheme="majorBidi"/>
       <w:color w:val="272727" w:themeColor="text1" w:themeTint="D8"/>
     </w:rPr>
   </w:style>
@@ -722,7 +3446,7 @@
     <w:basedOn w:val="DefaultParagraphFont"/>
     <w:link w:val="Heading1"/>
     <w:uiPriority w:val="9"/>
-    <w:rsid w:val="003C0F27"/>
+    <w:rsid w:val="00BC1919"/>
     <w:rPr>
       <w:rFonts w:asciiTheme="majorHAnsi" w:eastAsiaTheme="majorEastAsia" w:hAnsiTheme="majorHAnsi" w:cstheme="majorBidi"/>
       <w:color w:val="2F5496" w:themeColor="accent1" w:themeShade="BF"/>
@@ -736,7 +3460,7 @@
     <w:link w:val="Heading2"/>
     <w:uiPriority w:val="9"/>
     <w:semiHidden/>
-    <w:rsid w:val="003C0F27"/>
+    <w:rsid w:val="00BC1919"/>
     <w:rPr>
       <w:rFonts w:asciiTheme="majorHAnsi" w:eastAsiaTheme="majorEastAsia" w:hAnsiTheme="majorHAnsi" w:cstheme="majorBidi"/>
       <w:color w:val="2F5496" w:themeColor="accent1" w:themeShade="BF"/>
@@ -750,9 +3474,9 @@
     <w:link w:val="Heading3"/>
     <w:uiPriority w:val="9"/>
     <w:semiHidden/>
-    <w:rsid w:val="003C0F27"/>
+    <w:rsid w:val="00BC1919"/>
     <w:rPr>
-      <w:rFonts w:eastAsiaTheme="majorEastAsia" w:cstheme="majorBidi"/>
+      <w:rFonts w:asciiTheme="minorHAnsi" w:eastAsiaTheme="majorEastAsia" w:hAnsiTheme="minorHAnsi" w:cstheme="majorBidi"/>
       <w:color w:val="2F5496" w:themeColor="accent1" w:themeShade="BF"/>
       <w:sz w:val="28"/>
       <w:szCs w:val="28"/>
@@ -764,9 +3488,9 @@
     <w:link w:val="Heading4"/>
     <w:uiPriority w:val="9"/>
     <w:semiHidden/>
-    <w:rsid w:val="003C0F27"/>
+    <w:rsid w:val="00BC1919"/>
     <w:rPr>
-      <w:rFonts w:eastAsiaTheme="majorEastAsia" w:cstheme="majorBidi"/>
+      <w:rFonts w:asciiTheme="minorHAnsi" w:eastAsiaTheme="majorEastAsia" w:hAnsiTheme="minorHAnsi" w:cstheme="majorBidi"/>
       <w:i/>
       <w:iCs/>
       <w:color w:val="2F5496" w:themeColor="accent1" w:themeShade="BF"/>
@@ -778,9 +3502,9 @@
     <w:link w:val="Heading5"/>
     <w:uiPriority w:val="9"/>
     <w:semiHidden/>
-    <w:rsid w:val="003C0F27"/>
+    <w:rsid w:val="00BC1919"/>
     <w:rPr>
-      <w:rFonts w:eastAsiaTheme="majorEastAsia" w:cstheme="majorBidi"/>
+      <w:rFonts w:asciiTheme="minorHAnsi" w:eastAsiaTheme="majorEastAsia" w:hAnsiTheme="minorHAnsi" w:cstheme="majorBidi"/>
       <w:color w:val="2F5496" w:themeColor="accent1" w:themeShade="BF"/>
     </w:rPr>
   </w:style>
@@ -790,9 +3514,9 @@
     <w:link w:val="Heading6"/>
     <w:uiPriority w:val="9"/>
     <w:semiHidden/>
-    <w:rsid w:val="003C0F27"/>
+    <w:rsid w:val="00BC1919"/>
     <w:rPr>
-      <w:rFonts w:eastAsiaTheme="majorEastAsia" w:cstheme="majorBidi"/>
+      <w:rFonts w:asciiTheme="minorHAnsi" w:eastAsiaTheme="majorEastAsia" w:hAnsiTheme="minorHAnsi" w:cstheme="majorBidi"/>
       <w:i/>
       <w:iCs/>
       <w:color w:val="595959" w:themeColor="text1" w:themeTint="A6"/>
@@ -804,9 +3528,9 @@
     <w:link w:val="Heading7"/>
     <w:uiPriority w:val="9"/>
     <w:semiHidden/>
-    <w:rsid w:val="003C0F27"/>
+    <w:rsid w:val="00BC1919"/>
     <w:rPr>
-      <w:rFonts w:eastAsiaTheme="majorEastAsia" w:cstheme="majorBidi"/>
+      <w:rFonts w:asciiTheme="minorHAnsi" w:eastAsiaTheme="majorEastAsia" w:hAnsiTheme="minorHAnsi" w:cstheme="majorBidi"/>
       <w:color w:val="595959" w:themeColor="text1" w:themeTint="A6"/>
     </w:rPr>
   </w:style>
@@ -816,9 +3540,9 @@
     <w:link w:val="Heading8"/>
     <w:uiPriority w:val="9"/>
     <w:semiHidden/>
-    <w:rsid w:val="003C0F27"/>
+    <w:rsid w:val="00BC1919"/>
     <w:rPr>
-      <w:rFonts w:eastAsiaTheme="majorEastAsia" w:cstheme="majorBidi"/>
+      <w:rFonts w:asciiTheme="minorHAnsi" w:eastAsiaTheme="majorEastAsia" w:hAnsiTheme="minorHAnsi" w:cstheme="majorBidi"/>
       <w:i/>
       <w:iCs/>
       <w:color w:val="272727" w:themeColor="text1" w:themeTint="D8"/>
@@ -830,9 +3554,9 @@
     <w:link w:val="Heading9"/>
     <w:uiPriority w:val="9"/>
     <w:semiHidden/>
-    <w:rsid w:val="003C0F27"/>
+    <w:rsid w:val="00BC1919"/>
     <w:rPr>
-      <w:rFonts w:eastAsiaTheme="majorEastAsia" w:cstheme="majorBidi"/>
+      <w:rFonts w:asciiTheme="minorHAnsi" w:eastAsiaTheme="majorEastAsia" w:hAnsiTheme="minorHAnsi" w:cstheme="majorBidi"/>
       <w:color w:val="272727" w:themeColor="text1" w:themeTint="D8"/>
     </w:rPr>
   </w:style>
@@ -843,7 +3567,7 @@
     <w:link w:val="TitleChar"/>
     <w:uiPriority w:val="10"/>
     <w:qFormat/>
-    <w:rsid w:val="003C0F27"/>
+    <w:rsid w:val="00BC1919"/>
     <w:pPr>
       <w:spacing w:after="80" w:line="240" w:lineRule="auto"/>
       <w:contextualSpacing/>
@@ -861,7 +3585,7 @@
     <w:basedOn w:val="DefaultParagraphFont"/>
     <w:link w:val="Title"/>
     <w:uiPriority w:val="10"/>
-    <w:rsid w:val="003C0F27"/>
+    <w:rsid w:val="00BC1919"/>
     <w:rPr>
       <w:rFonts w:asciiTheme="majorHAnsi" w:eastAsiaTheme="majorEastAsia" w:hAnsiTheme="majorHAnsi" w:cstheme="majorBidi"/>
       <w:spacing w:val="-10"/>
@@ -877,14 +3601,14 @@
     <w:link w:val="SubtitleChar"/>
     <w:uiPriority w:val="11"/>
     <w:qFormat/>
-    <w:rsid w:val="003C0F27"/>
+    <w:rsid w:val="00BC1919"/>
     <w:pPr>
       <w:numPr>
         <w:ilvl w:val="1"/>
       </w:numPr>
     </w:pPr>
     <w:rPr>
-      <w:rFonts w:eastAsiaTheme="majorEastAsia" w:cstheme="majorBidi"/>
+      <w:rFonts w:asciiTheme="minorHAnsi" w:eastAsiaTheme="majorEastAsia" w:hAnsiTheme="minorHAnsi" w:cstheme="majorBidi"/>
       <w:color w:val="595959" w:themeColor="text1" w:themeTint="A6"/>
       <w:spacing w:val="15"/>
       <w:sz w:val="28"/>
@@ -896,9 +3620,9 @@
     <w:basedOn w:val="DefaultParagraphFont"/>
     <w:link w:val="Subtitle"/>
     <w:uiPriority w:val="11"/>
-    <w:rsid w:val="003C0F27"/>
+    <w:rsid w:val="00BC1919"/>
     <w:rPr>
-      <w:rFonts w:eastAsiaTheme="majorEastAsia" w:cstheme="majorBidi"/>
+      <w:rFonts w:asciiTheme="minorHAnsi" w:eastAsiaTheme="majorEastAsia" w:hAnsiTheme="minorHAnsi" w:cstheme="majorBidi"/>
       <w:color w:val="595959" w:themeColor="text1" w:themeTint="A6"/>
       <w:spacing w:val="15"/>
       <w:sz w:val="28"/>
@@ -912,7 +3636,7 @@
     <w:link w:val="QuoteChar"/>
     <w:uiPriority w:val="29"/>
     <w:qFormat/>
-    <w:rsid w:val="003C0F27"/>
+    <w:rsid w:val="00BC1919"/>
     <w:pPr>
       <w:spacing w:before="160"/>
       <w:jc w:val="center"/>
@@ -928,7 +3652,7 @@
     <w:basedOn w:val="DefaultParagraphFont"/>
     <w:link w:val="Quote"/>
     <w:uiPriority w:val="29"/>
-    <w:rsid w:val="003C0F27"/>
+    <w:rsid w:val="00BC1919"/>
     <w:rPr>
       <w:i/>
       <w:iCs/>
@@ -940,7 +3664,7 @@
     <w:basedOn w:val="Normal"/>
     <w:uiPriority w:val="34"/>
     <w:qFormat/>
-    <w:rsid w:val="003C0F27"/>
+    <w:rsid w:val="00BC1919"/>
     <w:pPr>
       <w:ind w:left="720"/>
       <w:contextualSpacing/>
@@ -951,7 +3675,7 @@
     <w:basedOn w:val="DefaultParagraphFont"/>
     <w:uiPriority w:val="21"/>
     <w:qFormat/>
-    <w:rsid w:val="003C0F27"/>
+    <w:rsid w:val="00BC1919"/>
     <w:rPr>
       <w:i/>
       <w:iCs/>
@@ -965,7 +3689,7 @@
     <w:link w:val="IntenseQuoteChar"/>
     <w:uiPriority w:val="30"/>
     <w:qFormat/>
-    <w:rsid w:val="003C0F27"/>
+    <w:rsid w:val="00BC1919"/>
     <w:pPr>
       <w:pBdr>
         <w:top w:val="single" w:sz="4" w:space="10" w:color="2F5496" w:themeColor="accent1" w:themeShade="BF"/>
@@ -986,7 +3710,7 @@
     <w:basedOn w:val="DefaultParagraphFont"/>
     <w:link w:val="IntenseQuote"/>
     <w:uiPriority w:val="30"/>
-    <w:rsid w:val="003C0F27"/>
+    <w:rsid w:val="00BC1919"/>
     <w:rPr>
       <w:i/>
       <w:iCs/>
@@ -998,7 +3722,7 @@
     <w:basedOn w:val="DefaultParagraphFont"/>
     <w:uiPriority w:val="32"/>
     <w:qFormat/>
-    <w:rsid w:val="003C0F27"/>
+    <w:rsid w:val="00BC1919"/>
     <w:rPr>
       <w:b/>
       <w:bCs/>
@@ -1012,7 +3736,7 @@
     <w:basedOn w:val="DefaultParagraphFont"/>
     <w:uiPriority w:val="99"/>
     <w:unhideWhenUsed/>
-    <w:rsid w:val="003C0F27"/>
+    <w:rsid w:val="00DA664D"/>
     <w:rPr>
       <w:color w:val="0563C1" w:themeColor="hyperlink"/>
       <w:u w:val="single"/>
@@ -1024,10 +3748,22 @@
     <w:uiPriority w:val="99"/>
     <w:semiHidden/>
     <w:unhideWhenUsed/>
-    <w:rsid w:val="004E1BA7"/>
+    <w:rsid w:val="00DA664D"/>
     <w:rPr>
       <w:color w:val="605E5C"/>
       <w:shd w:val="clear" w:color="auto" w:fill="E1DFDD"/>
+    </w:rPr>
+  </w:style>
+  <w:style w:type="character" w:styleId="FollowedHyperlink">
+    <w:name w:val="FollowedHyperlink"/>
+    <w:basedOn w:val="DefaultParagraphFont"/>
+    <w:uiPriority w:val="99"/>
+    <w:semiHidden/>
+    <w:unhideWhenUsed/>
+    <w:rsid w:val="00F108FF"/>
+    <w:rPr>
+      <w:color w:val="954F72" w:themeColor="followedHyperlink"/>
+      <w:u w:val="single"/>
     </w:rPr>
   </w:style>
 </w:styles>

</xml_diff>